<commit_message>
upload cv question solve
</commit_message>
<xml_diff>
--- a/computer_vision_question_solve.docx
+++ b/computer_vision_question_solve.docx
@@ -147,13 +147,15 @@
         </w:numPr>
         <w:rPr>
           <w:rFonts w:ascii="Times New Roman" w:hAnsi="Times New Roman" w:cs="Times New Roman"/>
-          <w:sz w:val="26"/>
-          <w:szCs w:val="26"/>
-        </w:rPr>
-      </w:pPr>
-      <w:r>
-        <w:rPr>
-          <w:rFonts w:ascii="Times New Roman" w:hAnsi="Times New Roman" w:cs="Times New Roman"/>
+          <w:b/>
+          <w:sz w:val="26"/>
+          <w:szCs w:val="26"/>
+        </w:rPr>
+      </w:pPr>
+      <w:r>
+        <w:rPr>
+          <w:rFonts w:ascii="Times New Roman" w:hAnsi="Times New Roman" w:cs="Times New Roman"/>
+          <w:b/>
           <w:sz w:val="26"/>
           <w:szCs w:val="26"/>
         </w:rPr>
@@ -165,18 +167,622 @@
         <w:pStyle w:val="ListParagraph"/>
         <w:rPr>
           <w:rFonts w:ascii="Times New Roman" w:hAnsi="Times New Roman" w:cs="Times New Roman"/>
-          <w:sz w:val="26"/>
-          <w:szCs w:val="26"/>
-        </w:rPr>
-      </w:pPr>
-      <w:r>
-        <w:rPr>
-          <w:rFonts w:ascii="Times New Roman" w:hAnsi="Times New Roman" w:cs="Times New Roman"/>
+          <w:b/>
+          <w:sz w:val="26"/>
+          <w:szCs w:val="26"/>
+        </w:rPr>
+      </w:pPr>
+      <w:r>
+        <w:rPr>
+          <w:rFonts w:ascii="Times New Roman" w:hAnsi="Times New Roman" w:cs="Times New Roman"/>
+          <w:b/>
+          <w:sz w:val="26"/>
+          <w:szCs w:val="26"/>
+        </w:rPr>
+        <w:t>Answer:</w:t>
+      </w:r>
+    </w:p>
+    <w:p>
+      <w:pPr>
+        <w:pStyle w:val="ListParagraph"/>
+        <w:rPr>
+          <w:rFonts w:ascii="Times New Roman" w:hAnsi="Times New Roman" w:cs="Times New Roman"/>
+          <w:sz w:val="26"/>
+          <w:szCs w:val="26"/>
+        </w:rPr>
+      </w:pPr>
+      <w:r>
+        <w:rPr>
+          <w:rFonts w:ascii="Times New Roman" w:hAnsi="Times New Roman" w:cs="Times New Roman"/>
+          <w:sz w:val="26"/>
+          <w:szCs w:val="26"/>
+        </w:rPr>
+        <w:t xml:space="preserve">Affine movement invariant means that a </w:t>
+      </w:r>
+      <w:r>
+        <w:rPr>
+          <w:rFonts w:ascii="Times New Roman" w:hAnsi="Times New Roman" w:cs="Times New Roman"/>
+          <w:b/>
+          <w:sz w:val="26"/>
+          <w:szCs w:val="26"/>
+        </w:rPr>
+        <w:t>property or a feature</w:t>
+      </w:r>
+      <w:r>
+        <w:rPr>
+          <w:rFonts w:ascii="Times New Roman" w:hAnsi="Times New Roman" w:cs="Times New Roman"/>
+          <w:sz w:val="26"/>
+          <w:szCs w:val="26"/>
+        </w:rPr>
+        <w:t xml:space="preserve"> of an </w:t>
+      </w:r>
+      <w:r>
+        <w:rPr>
+          <w:rFonts w:ascii="Times New Roman" w:hAnsi="Times New Roman" w:cs="Times New Roman"/>
+          <w:b/>
+          <w:sz w:val="26"/>
+          <w:szCs w:val="26"/>
+        </w:rPr>
+        <w:t>image or a video is not affected by affine transformations</w:t>
+      </w:r>
+      <w:r>
+        <w:rPr>
+          <w:rFonts w:ascii="Times New Roman" w:hAnsi="Times New Roman" w:cs="Times New Roman"/>
+          <w:sz w:val="26"/>
+          <w:szCs w:val="26"/>
+        </w:rPr>
+        <w:t>, such as scaling, rotation, translation, or skewing. Affine transformations are linear mappings that preserve parallelism and ratios of distances between points. Affine movement invariant methods in computer vision aim to design representations and metrics that are robust to these transformations, which are often considered as nuisance factors in tasks such as object recognition, segmentation, or tracking.</w:t>
+      </w:r>
+    </w:p>
+    <w:p>
+      <w:pPr>
+        <w:pStyle w:val="ListParagraph"/>
+        <w:rPr>
+          <w:rFonts w:ascii="Times New Roman" w:hAnsi="Times New Roman" w:cs="Times New Roman"/>
+          <w:sz w:val="26"/>
+          <w:szCs w:val="26"/>
+        </w:rPr>
+      </w:pPr>
+      <w:r>
+        <w:rPr>
+          <w:rFonts w:ascii="Times New Roman" w:hAnsi="Times New Roman" w:cs="Times New Roman"/>
+          <w:sz w:val="26"/>
+          <w:szCs w:val="26"/>
+        </w:rPr>
+        <w:t>One practical computer vision application that uses moment invariants is face recognition. Moment invariants are scalar values derived from the moments of an image, which are functions of the pixel intensities and their spatial coordinates. Moment invariants are designed to be invariant to certain geometric transformations, such as translation, rotation, and scaling. They can be used to capture the shape and appearance of an object in an image, such as a face. Moment invariants can be used as features for face recognition, by comparing the similarity of the moment invariants of different face images. </w:t>
+      </w:r>
+      <w:hyperlink r:id="rId5" w:tgtFrame="_blank" w:history="1">
+        <w:r>
+          <w:rPr>
+            <w:rStyle w:val="Hyperlink"/>
+            <w:rFonts w:ascii="Times New Roman" w:hAnsi="Times New Roman" w:cs="Times New Roman"/>
+            <w:sz w:val="26"/>
+            <w:szCs w:val="26"/>
+          </w:rPr>
+          <w:t>For example, Hu’s seven moment invariants are commonly used for this purpose</w:t>
+        </w:r>
+      </w:hyperlink>
+      <w:r>
+        <w:rPr>
+          <w:rFonts w:ascii="Times New Roman" w:hAnsi="Times New Roman" w:cs="Times New Roman"/>
+          <w:sz w:val="26"/>
+          <w:szCs w:val="26"/>
+        </w:rPr>
+        <w:t>. They are based on the central moments of an image, which are invariant to translation, and can be further normalized to achieve scale and rotation invariance. </w:t>
+      </w:r>
+      <w:hyperlink r:id="rId6" w:tgtFrame="_blank" w:history="1">
+        <w:r>
+          <w:rPr>
+            <w:rStyle w:val="Hyperlink"/>
+            <w:rFonts w:ascii="Times New Roman" w:hAnsi="Times New Roman" w:cs="Times New Roman"/>
+            <w:sz w:val="26"/>
+            <w:szCs w:val="26"/>
+          </w:rPr>
+          <w:t>Hu’s moment invariants have been shown to be effective for face recognition under varying poses and expressions</w:t>
+        </w:r>
+      </w:hyperlink>
+      <w:r>
+        <w:rPr>
+          <w:rFonts w:ascii="Times New Roman" w:hAnsi="Times New Roman" w:cs="Times New Roman"/>
+          <w:sz w:val="26"/>
+          <w:szCs w:val="26"/>
+        </w:rPr>
+        <w:t>. However, they also have some limitations, such as sensitivity to noise, occlusion, and illumination changes. </w:t>
+      </w:r>
+      <w:hyperlink r:id="rId7" w:tgtFrame="_blank" w:history="1">
+        <w:r>
+          <w:rPr>
+            <w:rStyle w:val="Hyperlink"/>
+            <w:rFonts w:ascii="Times New Roman" w:hAnsi="Times New Roman" w:cs="Times New Roman"/>
+            <w:sz w:val="26"/>
+            <w:szCs w:val="26"/>
+          </w:rPr>
+          <w:t>Therefore, other types of moment invariants, such as Zernike moments, Legendre moments, or complex moments, have been proposed to improve the performance of face recognition</w:t>
+        </w:r>
+      </w:hyperlink>
+      <w:r>
+        <w:rPr>
+          <w:rFonts w:ascii="Times New Roman" w:hAnsi="Times New Roman" w:cs="Times New Roman"/>
+          <w:sz w:val="26"/>
+          <w:szCs w:val="26"/>
+        </w:rPr>
+        <w:t>.</w:t>
+      </w:r>
+    </w:p>
+    <w:p>
+      <w:pPr>
+        <w:pStyle w:val="ListParagraph"/>
+        <w:rPr>
+          <w:rFonts w:ascii="Times New Roman" w:hAnsi="Times New Roman" w:cs="Times New Roman"/>
+          <w:sz w:val="26"/>
+          <w:szCs w:val="26"/>
+        </w:rPr>
+      </w:pPr>
+    </w:p>
+    <w:p>
+      <w:pPr>
+        <w:pStyle w:val="ListParagraph"/>
+        <w:rPr>
+          <w:rFonts w:ascii="Times New Roman" w:hAnsi="Times New Roman" w:cs="Times New Roman"/>
+          <w:sz w:val="26"/>
+          <w:szCs w:val="26"/>
+        </w:rPr>
+      </w:pPr>
+    </w:p>
+    <w:p>
+      <w:pPr>
+        <w:pStyle w:val="ListParagraph"/>
+        <w:rPr>
+          <w:rFonts w:ascii="Times New Roman" w:hAnsi="Times New Roman" w:cs="Times New Roman"/>
+          <w:b/>
+          <w:sz w:val="26"/>
+          <w:szCs w:val="26"/>
+        </w:rPr>
+      </w:pPr>
+      <w:r>
+        <w:rPr>
+          <w:rFonts w:ascii="Times New Roman" w:hAnsi="Times New Roman" w:cs="Times New Roman"/>
+          <w:b/>
           <w:sz w:val="26"/>
           <w:szCs w:val="26"/>
         </w:rPr>
         <w:t>(b) What is optical flow constraint equation? Describe an algorithm for estimating optical flow.</w:t>
       </w:r>
+    </w:p>
+    <w:p>
+      <w:pPr>
+        <w:pStyle w:val="ListParagraph"/>
+        <w:rPr>
+          <w:rFonts w:ascii="Times New Roman" w:hAnsi="Times New Roman" w:cs="Times New Roman"/>
+          <w:b/>
+          <w:sz w:val="26"/>
+          <w:szCs w:val="26"/>
+        </w:rPr>
+      </w:pPr>
+      <w:r>
+        <w:rPr>
+          <w:rFonts w:ascii="Times New Roman" w:hAnsi="Times New Roman" w:cs="Times New Roman"/>
+          <w:b/>
+          <w:sz w:val="26"/>
+          <w:szCs w:val="26"/>
+        </w:rPr>
+        <w:t>Answer:</w:t>
+      </w:r>
+    </w:p>
+    <w:p>
+      <w:pPr>
+        <w:pStyle w:val="ListParagraph"/>
+        <w:rPr>
+          <w:rFonts w:ascii="Times New Roman" w:hAnsi="Times New Roman" w:cs="Times New Roman"/>
+          <w:sz w:val="26"/>
+          <w:szCs w:val="26"/>
+        </w:rPr>
+      </w:pPr>
+      <w:r>
+        <w:rPr>
+          <w:rFonts w:ascii="Times New Roman" w:hAnsi="Times New Roman" w:cs="Times New Roman"/>
+          <w:sz w:val="26"/>
+          <w:szCs w:val="26"/>
+        </w:rPr>
+        <w:t>Optical flow constraint equation is an equation that expresses a constraint on the components of the optical flow vector, which is the apparent motion of image objects between two consecutive frames. The equation is derived from the assumption that the pixel intensities of an object do not change between consecutive frames. The equation is given by:</w:t>
+      </w:r>
+    </w:p>
+    <w:p>
+      <w:pPr>
+        <w:pStyle w:val="ListParagraph"/>
+        <w:rPr>
+          <w:rFonts w:ascii="Times New Roman" w:eastAsiaTheme="minorEastAsia" w:hAnsi="Times New Roman" w:cs="Times New Roman"/>
+          <w:sz w:val="26"/>
+          <w:szCs w:val="26"/>
+        </w:rPr>
+      </w:pPr>
+      <m:oMathPara>
+        <m:oMath>
+          <m:sSub>
+            <m:sSubPr>
+              <m:ctrlPr>
+                <w:rPr>
+                  <w:rFonts w:ascii="Cambria Math" w:hAnsi="Cambria Math" w:cs="Times New Roman"/>
+                  <w:sz w:val="26"/>
+                  <w:szCs w:val="26"/>
+                </w:rPr>
+              </m:ctrlPr>
+            </m:sSubPr>
+            <m:e>
+              <m:r>
+                <w:rPr>
+                  <w:rFonts w:ascii="Cambria Math" w:hAnsi="Cambria Math" w:cs="Times New Roman"/>
+                  <w:sz w:val="26"/>
+                  <w:szCs w:val="26"/>
+                </w:rPr>
+                <m:t>I</m:t>
+              </m:r>
+            </m:e>
+            <m:sub>
+              <m:r>
+                <w:rPr>
+                  <w:rFonts w:ascii="Cambria Math" w:hAnsi="Cambria Math" w:cs="Times New Roman"/>
+                  <w:sz w:val="26"/>
+                  <w:szCs w:val="26"/>
+                </w:rPr>
+                <m:t>x</m:t>
+              </m:r>
+            </m:sub>
+          </m:sSub>
+          <m:r>
+            <w:rPr>
+              <w:rFonts w:ascii="Cambria Math" w:hAnsi="Cambria Math" w:cs="Times New Roman"/>
+              <w:sz w:val="26"/>
+              <w:szCs w:val="26"/>
+            </w:rPr>
+            <m:t>u+</m:t>
+          </m:r>
+          <m:sSub>
+            <m:sSubPr>
+              <m:ctrlPr>
+                <w:rPr>
+                  <w:rFonts w:ascii="Cambria Math" w:hAnsi="Cambria Math" w:cs="Times New Roman"/>
+                  <w:sz w:val="26"/>
+                  <w:szCs w:val="26"/>
+                </w:rPr>
+              </m:ctrlPr>
+            </m:sSubPr>
+            <m:e>
+              <m:r>
+                <w:rPr>
+                  <w:rFonts w:ascii="Cambria Math" w:hAnsi="Cambria Math" w:cs="Times New Roman"/>
+                  <w:sz w:val="26"/>
+                  <w:szCs w:val="26"/>
+                </w:rPr>
+                <m:t>I</m:t>
+              </m:r>
+            </m:e>
+            <m:sub>
+              <m:r>
+                <w:rPr>
+                  <w:rFonts w:ascii="Cambria Math" w:hAnsi="Cambria Math" w:cs="Times New Roman"/>
+                  <w:sz w:val="26"/>
+                  <w:szCs w:val="26"/>
+                </w:rPr>
+                <m:t>y</m:t>
+              </m:r>
+            </m:sub>
+          </m:sSub>
+          <m:r>
+            <w:rPr>
+              <w:rFonts w:ascii="Cambria Math" w:hAnsi="Cambria Math" w:cs="Times New Roman"/>
+              <w:sz w:val="26"/>
+              <w:szCs w:val="26"/>
+            </w:rPr>
+            <m:t>v+</m:t>
+          </m:r>
+          <m:sSub>
+            <m:sSubPr>
+              <m:ctrlPr>
+                <w:rPr>
+                  <w:rFonts w:ascii="Cambria Math" w:hAnsi="Cambria Math" w:cs="Times New Roman"/>
+                  <w:sz w:val="26"/>
+                  <w:szCs w:val="26"/>
+                </w:rPr>
+              </m:ctrlPr>
+            </m:sSubPr>
+            <m:e>
+              <m:r>
+                <w:rPr>
+                  <w:rFonts w:ascii="Cambria Math" w:hAnsi="Cambria Math" w:cs="Times New Roman"/>
+                  <w:sz w:val="26"/>
+                  <w:szCs w:val="26"/>
+                </w:rPr>
+                <m:t>I</m:t>
+              </m:r>
+            </m:e>
+            <m:sub>
+              <m:r>
+                <w:rPr>
+                  <w:rFonts w:ascii="Cambria Math" w:hAnsi="Cambria Math" w:cs="Times New Roman"/>
+                  <w:sz w:val="26"/>
+                  <w:szCs w:val="26"/>
+                </w:rPr>
+                <m:t>t</m:t>
+              </m:r>
+            </m:sub>
+          </m:sSub>
+          <m:r>
+            <w:rPr>
+              <w:rFonts w:ascii="Cambria Math" w:hAnsi="Cambria Math" w:cs="Times New Roman"/>
+              <w:sz w:val="26"/>
+              <w:szCs w:val="26"/>
+            </w:rPr>
+            <m:t>=0</m:t>
+          </m:r>
+        </m:oMath>
+      </m:oMathPara>
+    </w:p>
+    <w:p>
+      <w:pPr>
+        <w:pStyle w:val="ListParagraph"/>
+        <w:rPr>
+          <w:rFonts w:ascii="Times New Roman" w:eastAsiaTheme="minorEastAsia" w:hAnsi="Times New Roman" w:cs="Times New Roman"/>
+          <w:sz w:val="26"/>
+          <w:szCs w:val="26"/>
+        </w:rPr>
+      </w:pPr>
+      <w:r>
+        <w:rPr>
+          <w:rFonts w:ascii="Times New Roman" w:hAnsi="Times New Roman" w:cs="Times New Roman"/>
+          <w:sz w:val="26"/>
+          <w:szCs w:val="26"/>
+        </w:rPr>
+        <w:t xml:space="preserve">where Ix​, </w:t>
+      </w:r>
+      <w:proofErr w:type="spellStart"/>
+      <w:r>
+        <w:rPr>
+          <w:rFonts w:ascii="Times New Roman" w:hAnsi="Times New Roman" w:cs="Times New Roman"/>
+          <w:sz w:val="26"/>
+          <w:szCs w:val="26"/>
+        </w:rPr>
+        <w:t>Iy</w:t>
+      </w:r>
+      <w:proofErr w:type="spellEnd"/>
+      <w:r>
+        <w:rPr>
+          <w:rFonts w:ascii="Times New Roman" w:hAnsi="Times New Roman" w:cs="Times New Roman"/>
+          <w:sz w:val="26"/>
+          <w:szCs w:val="26"/>
+        </w:rPr>
+        <w:t>​, and It​ are the partial derivatives of the image intensity I with respect to x, y, and t, and u and v are the x and y components of the optical flow vector.</w:t>
+      </w:r>
+    </w:p>
+    <w:p>
+      <w:pPr>
+        <w:pStyle w:val="ListParagraph"/>
+        <w:rPr>
+          <w:rFonts w:ascii="Times New Roman" w:hAnsi="Times New Roman" w:cs="Times New Roman"/>
+          <w:sz w:val="26"/>
+          <w:szCs w:val="26"/>
+        </w:rPr>
+      </w:pPr>
+      <w:r>
+        <w:rPr>
+          <w:rFonts w:ascii="Times New Roman" w:hAnsi="Times New Roman" w:cs="Times New Roman"/>
+          <w:sz w:val="26"/>
+          <w:szCs w:val="26"/>
+        </w:rPr>
+        <w:t>One algorithm for estimating optical flow is the Lucas-</w:t>
+      </w:r>
+      <w:proofErr w:type="spellStart"/>
+      <w:r>
+        <w:rPr>
+          <w:rFonts w:ascii="Times New Roman" w:hAnsi="Times New Roman" w:cs="Times New Roman"/>
+          <w:sz w:val="26"/>
+          <w:szCs w:val="26"/>
+        </w:rPr>
+        <w:t>Kanade</w:t>
+      </w:r>
+      <w:proofErr w:type="spellEnd"/>
+      <w:r>
+        <w:rPr>
+          <w:rFonts w:ascii="Times New Roman" w:hAnsi="Times New Roman" w:cs="Times New Roman"/>
+          <w:sz w:val="26"/>
+          <w:szCs w:val="26"/>
+        </w:rPr>
+        <w:t xml:space="preserve"> method, which is a widely used differential method developed by Bruce D. </w:t>
+      </w:r>
+      <w:hyperlink r:id="rId8" w:tgtFrame="_blank" w:history="1">
+        <w:r>
+          <w:rPr>
+            <w:rStyle w:val="Hyperlink"/>
+            <w:rFonts w:ascii="Times New Roman" w:hAnsi="Times New Roman" w:cs="Times New Roman"/>
+            <w:sz w:val="26"/>
+            <w:szCs w:val="26"/>
+          </w:rPr>
+          <w:t xml:space="preserve">Lucas and Takeo </w:t>
+        </w:r>
+        <w:proofErr w:type="spellStart"/>
+        <w:r>
+          <w:rPr>
+            <w:rStyle w:val="Hyperlink"/>
+            <w:rFonts w:ascii="Times New Roman" w:hAnsi="Times New Roman" w:cs="Times New Roman"/>
+            <w:sz w:val="26"/>
+            <w:szCs w:val="26"/>
+          </w:rPr>
+          <w:t>Kanade</w:t>
+        </w:r>
+        <w:proofErr w:type="spellEnd"/>
+      </w:hyperlink>
+      <w:r>
+        <w:rPr>
+          <w:rFonts w:ascii="Times New Roman" w:hAnsi="Times New Roman" w:cs="Times New Roman"/>
+          <w:sz w:val="26"/>
+          <w:szCs w:val="26"/>
+        </w:rPr>
+        <w:t>. The method assumes that the optical flow is smooth and constant in a small window around each pixel, and solves a system of linear equations to obtain the optical flow vector for each pixel. The method can be summarized as follows:</w:t>
+      </w:r>
+    </w:p>
+    <w:p>
+      <w:pPr>
+        <w:pStyle w:val="ListParagraph"/>
+        <w:numPr>
+          <w:ilvl w:val="0"/>
+          <w:numId w:val="3"/>
+        </w:numPr>
+        <w:rPr>
+          <w:rFonts w:ascii="Times New Roman" w:hAnsi="Times New Roman" w:cs="Times New Roman"/>
+          <w:sz w:val="26"/>
+          <w:szCs w:val="26"/>
+        </w:rPr>
+      </w:pPr>
+      <w:r>
+        <w:rPr>
+          <w:rFonts w:ascii="Times New Roman" w:hAnsi="Times New Roman" w:cs="Times New Roman"/>
+          <w:sz w:val="26"/>
+          <w:szCs w:val="26"/>
+        </w:rPr>
+        <w:lastRenderedPageBreak/>
+        <w:t xml:space="preserve">Compute the image gradients Ix​, </w:t>
+      </w:r>
+      <w:proofErr w:type="spellStart"/>
+      <w:r>
+        <w:rPr>
+          <w:rFonts w:ascii="Times New Roman" w:hAnsi="Times New Roman" w:cs="Times New Roman"/>
+          <w:sz w:val="26"/>
+          <w:szCs w:val="26"/>
+        </w:rPr>
+        <w:t>Iy</w:t>
+      </w:r>
+      <w:proofErr w:type="spellEnd"/>
+      <w:r>
+        <w:rPr>
+          <w:rFonts w:ascii="Times New Roman" w:hAnsi="Times New Roman" w:cs="Times New Roman"/>
+          <w:sz w:val="26"/>
+          <w:szCs w:val="26"/>
+        </w:rPr>
+        <w:t>​, and It​ for the current and previous frames using finite differences or other methods.</w:t>
+      </w:r>
+    </w:p>
+    <w:p>
+      <w:pPr>
+        <w:pStyle w:val="ListParagraph"/>
+        <w:numPr>
+          <w:ilvl w:val="0"/>
+          <w:numId w:val="3"/>
+        </w:numPr>
+        <w:rPr>
+          <w:rFonts w:ascii="Times New Roman" w:hAnsi="Times New Roman" w:cs="Times New Roman"/>
+          <w:sz w:val="26"/>
+          <w:szCs w:val="26"/>
+        </w:rPr>
+      </w:pPr>
+      <w:r>
+        <w:rPr>
+          <w:rFonts w:ascii="Times New Roman" w:hAnsi="Times New Roman" w:cs="Times New Roman"/>
+          <w:sz w:val="26"/>
+          <w:szCs w:val="26"/>
+        </w:rPr>
+        <w:t>For each pixel in the current frame, select a small window around it and construct a system of linear equations using the optical flow constraint equation for each pixel in the window.</w:t>
+      </w:r>
+    </w:p>
+    <w:p>
+      <w:pPr>
+        <w:pStyle w:val="ListParagraph"/>
+        <w:numPr>
+          <w:ilvl w:val="0"/>
+          <w:numId w:val="3"/>
+        </w:numPr>
+        <w:rPr>
+          <w:rFonts w:ascii="Times New Roman" w:hAnsi="Times New Roman" w:cs="Times New Roman"/>
+          <w:sz w:val="26"/>
+          <w:szCs w:val="26"/>
+        </w:rPr>
+      </w:pPr>
+      <w:r>
+        <w:rPr>
+          <w:rFonts w:ascii="Times New Roman" w:hAnsi="Times New Roman" w:cs="Times New Roman"/>
+          <w:sz w:val="26"/>
+          <w:szCs w:val="26"/>
+        </w:rPr>
+        <w:t>Solve the system of linear equations using the least squares method to obtain the optical flow vector for the pixel.</w:t>
+      </w:r>
+    </w:p>
+    <w:p>
+      <w:pPr>
+        <w:pStyle w:val="ListParagraph"/>
+        <w:numPr>
+          <w:ilvl w:val="0"/>
+          <w:numId w:val="3"/>
+        </w:numPr>
+        <w:rPr>
+          <w:rFonts w:ascii="Times New Roman" w:hAnsi="Times New Roman" w:cs="Times New Roman"/>
+          <w:sz w:val="26"/>
+          <w:szCs w:val="26"/>
+        </w:rPr>
+      </w:pPr>
+      <w:r>
+        <w:rPr>
+          <w:rFonts w:ascii="Times New Roman" w:hAnsi="Times New Roman" w:cs="Times New Roman"/>
+          <w:sz w:val="26"/>
+          <w:szCs w:val="26"/>
+        </w:rPr>
+        <w:t>Repeat the above steps for all pixels in the current frame.</w:t>
+      </w:r>
+    </w:p>
+    <w:p>
+      <w:pPr>
+        <w:pStyle w:val="ListParagraph"/>
+        <w:rPr>
+          <w:rFonts w:ascii="Times New Roman" w:hAnsi="Times New Roman" w:cs="Times New Roman"/>
+          <w:sz w:val="26"/>
+          <w:szCs w:val="26"/>
+        </w:rPr>
+      </w:pPr>
+      <w:r>
+        <w:rPr>
+          <w:rFonts w:ascii="Times New Roman" w:hAnsi="Times New Roman" w:cs="Times New Roman"/>
+          <w:sz w:val="26"/>
+          <w:szCs w:val="26"/>
+        </w:rPr>
+        <w:t>The Lucas-</w:t>
+      </w:r>
+      <w:proofErr w:type="spellStart"/>
+      <w:r>
+        <w:rPr>
+          <w:rFonts w:ascii="Times New Roman" w:hAnsi="Times New Roman" w:cs="Times New Roman"/>
+          <w:sz w:val="26"/>
+          <w:szCs w:val="26"/>
+        </w:rPr>
+        <w:t>Kanade</w:t>
+      </w:r>
+      <w:proofErr w:type="spellEnd"/>
+      <w:r>
+        <w:rPr>
+          <w:rFonts w:ascii="Times New Roman" w:hAnsi="Times New Roman" w:cs="Times New Roman"/>
+          <w:sz w:val="26"/>
+          <w:szCs w:val="26"/>
+        </w:rPr>
+        <w:t xml:space="preserve"> method can handle small motions, but may fail for large motions or complex scenes. To improve the performance, the method can be combined with other techniques such as pyramids, warping, and cost volumes. </w:t>
+      </w:r>
+      <w:hyperlink r:id="rId9" w:tgtFrame="_blank" w:history="1">
+        <w:r>
+          <w:rPr>
+            <w:rStyle w:val="Hyperlink"/>
+            <w:rFonts w:ascii="Times New Roman" w:hAnsi="Times New Roman" w:cs="Times New Roman"/>
+            <w:sz w:val="26"/>
+            <w:szCs w:val="26"/>
+          </w:rPr>
+          <w:t>For more details and examples of optical flow estimation algorithms, you can refer to the following links</w:t>
+        </w:r>
+      </w:hyperlink>
+    </w:p>
+    <w:p>
+      <w:pPr>
+        <w:pStyle w:val="ListParagraph"/>
+        <w:rPr>
+          <w:rFonts w:ascii="Times New Roman" w:hAnsi="Times New Roman" w:cs="Times New Roman"/>
+          <w:sz w:val="26"/>
+          <w:szCs w:val="26"/>
+        </w:rPr>
+      </w:pPr>
     </w:p>
     <w:p>
       <w:pPr>
@@ -383,18 +989,597 @@
         <w:pStyle w:val="ListParagraph"/>
         <w:rPr>
           <w:rFonts w:ascii="Times New Roman" w:hAnsi="Times New Roman" w:cs="Times New Roman"/>
-          <w:sz w:val="26"/>
-          <w:szCs w:val="26"/>
-        </w:rPr>
-      </w:pPr>
-      <w:r>
-        <w:rPr>
-          <w:rFonts w:ascii="Times New Roman" w:hAnsi="Times New Roman" w:cs="Times New Roman"/>
+          <w:b/>
+          <w:sz w:val="26"/>
+          <w:szCs w:val="26"/>
+        </w:rPr>
+      </w:pPr>
+      <w:r>
+        <w:rPr>
+          <w:rFonts w:ascii="Times New Roman" w:hAnsi="Times New Roman" w:cs="Times New Roman"/>
+          <w:b/>
           <w:sz w:val="26"/>
           <w:szCs w:val="26"/>
         </w:rPr>
         <w:t>(b) Mention the different noises that can affect image quality. Also briefly describe a technique for removing a particular noise.</w:t>
       </w:r>
+    </w:p>
+    <w:p>
+      <w:pPr>
+        <w:pStyle w:val="ListParagraph"/>
+        <w:rPr>
+          <w:rFonts w:ascii="Times New Roman" w:hAnsi="Times New Roman" w:cs="Times New Roman"/>
+          <w:b/>
+          <w:sz w:val="26"/>
+          <w:szCs w:val="26"/>
+        </w:rPr>
+      </w:pPr>
+      <w:r>
+        <w:rPr>
+          <w:rFonts w:ascii="Times New Roman" w:hAnsi="Times New Roman" w:cs="Times New Roman"/>
+          <w:b/>
+          <w:sz w:val="26"/>
+          <w:szCs w:val="26"/>
+        </w:rPr>
+        <w:t>Answer:</w:t>
+      </w:r>
+    </w:p>
+    <w:p>
+      <w:pPr>
+        <w:pStyle w:val="ListParagraph"/>
+        <w:rPr>
+          <w:rFonts w:ascii="Times New Roman" w:hAnsi="Times New Roman" w:cs="Times New Roman"/>
+          <w:sz w:val="26"/>
+          <w:szCs w:val="26"/>
+        </w:rPr>
+      </w:pPr>
+      <w:r>
+        <w:rPr>
+          <w:rFonts w:ascii="Times New Roman" w:hAnsi="Times New Roman" w:cs="Times New Roman"/>
+          <w:sz w:val="26"/>
+          <w:szCs w:val="26"/>
+        </w:rPr>
+        <w:t>There are various types of noise that can affect image quality. Here are some common types of image noise along with a brief description of a technique for removing each:</w:t>
+      </w:r>
+    </w:p>
+    <w:p>
+      <w:pPr>
+        <w:pStyle w:val="ListParagraph"/>
+        <w:numPr>
+          <w:ilvl w:val="0"/>
+          <w:numId w:val="4"/>
+        </w:numPr>
+        <w:rPr>
+          <w:rFonts w:ascii="Times New Roman" w:hAnsi="Times New Roman" w:cs="Times New Roman"/>
+          <w:sz w:val="26"/>
+          <w:szCs w:val="26"/>
+        </w:rPr>
+      </w:pPr>
+      <w:r>
+        <w:rPr>
+          <w:rFonts w:ascii="Times New Roman" w:hAnsi="Times New Roman" w:cs="Times New Roman"/>
+          <w:b/>
+          <w:bCs/>
+          <w:sz w:val="26"/>
+          <w:szCs w:val="26"/>
+        </w:rPr>
+        <w:t>Gaussian Noise:</w:t>
+      </w:r>
+    </w:p>
+    <w:p>
+      <w:pPr>
+        <w:pStyle w:val="ListParagraph"/>
+        <w:numPr>
+          <w:ilvl w:val="1"/>
+          <w:numId w:val="4"/>
+        </w:numPr>
+        <w:rPr>
+          <w:rFonts w:ascii="Times New Roman" w:hAnsi="Times New Roman" w:cs="Times New Roman"/>
+          <w:sz w:val="26"/>
+          <w:szCs w:val="26"/>
+        </w:rPr>
+      </w:pPr>
+      <w:r>
+        <w:rPr>
+          <w:rFonts w:ascii="Times New Roman" w:hAnsi="Times New Roman" w:cs="Times New Roman"/>
+          <w:b/>
+          <w:bCs/>
+          <w:sz w:val="26"/>
+          <w:szCs w:val="26"/>
+        </w:rPr>
+        <w:t>Description:</w:t>
+      </w:r>
+      <w:r>
+        <w:rPr>
+          <w:rFonts w:ascii="Times New Roman" w:hAnsi="Times New Roman" w:cs="Times New Roman"/>
+          <w:sz w:val="26"/>
+          <w:szCs w:val="26"/>
+        </w:rPr>
+        <w:t xml:space="preserve"> Gaussian noise is a type of statistical noise that follows a Gaussian or normal distribution. It appears as random variations in pixel intensity.</w:t>
+      </w:r>
+    </w:p>
+    <w:p>
+      <w:pPr>
+        <w:pStyle w:val="ListParagraph"/>
+        <w:numPr>
+          <w:ilvl w:val="1"/>
+          <w:numId w:val="4"/>
+        </w:numPr>
+        <w:rPr>
+          <w:rFonts w:ascii="Times New Roman" w:hAnsi="Times New Roman" w:cs="Times New Roman"/>
+          <w:sz w:val="26"/>
+          <w:szCs w:val="26"/>
+        </w:rPr>
+      </w:pPr>
+      <w:r>
+        <w:rPr>
+          <w:rFonts w:ascii="Times New Roman" w:hAnsi="Times New Roman" w:cs="Times New Roman"/>
+          <w:b/>
+          <w:bCs/>
+          <w:sz w:val="26"/>
+          <w:szCs w:val="26"/>
+        </w:rPr>
+        <w:t>Noise Reduction Technique:</w:t>
+      </w:r>
+      <w:r>
+        <w:rPr>
+          <w:rFonts w:ascii="Times New Roman" w:hAnsi="Times New Roman" w:cs="Times New Roman"/>
+          <w:sz w:val="26"/>
+          <w:szCs w:val="26"/>
+        </w:rPr>
+        <w:t xml:space="preserve"> Gaussian smoothing or blurring is often used to reduce Gaussian noise. It involves convolving the image with a Gaussian filter to average pixel values.</w:t>
+      </w:r>
+    </w:p>
+    <w:p>
+      <w:pPr>
+        <w:pStyle w:val="ListParagraph"/>
+        <w:numPr>
+          <w:ilvl w:val="0"/>
+          <w:numId w:val="4"/>
+        </w:numPr>
+        <w:rPr>
+          <w:rFonts w:ascii="Times New Roman" w:hAnsi="Times New Roman" w:cs="Times New Roman"/>
+          <w:sz w:val="26"/>
+          <w:szCs w:val="26"/>
+        </w:rPr>
+      </w:pPr>
+      <w:r>
+        <w:rPr>
+          <w:rFonts w:ascii="Times New Roman" w:hAnsi="Times New Roman" w:cs="Times New Roman"/>
+          <w:b/>
+          <w:bCs/>
+          <w:sz w:val="26"/>
+          <w:szCs w:val="26"/>
+        </w:rPr>
+        <w:t>Salt-and-Pepper Noise:</w:t>
+      </w:r>
+    </w:p>
+    <w:p>
+      <w:pPr>
+        <w:pStyle w:val="ListParagraph"/>
+        <w:numPr>
+          <w:ilvl w:val="1"/>
+          <w:numId w:val="4"/>
+        </w:numPr>
+        <w:rPr>
+          <w:rFonts w:ascii="Times New Roman" w:hAnsi="Times New Roman" w:cs="Times New Roman"/>
+          <w:sz w:val="26"/>
+          <w:szCs w:val="26"/>
+        </w:rPr>
+      </w:pPr>
+      <w:r>
+        <w:rPr>
+          <w:rFonts w:ascii="Times New Roman" w:hAnsi="Times New Roman" w:cs="Times New Roman"/>
+          <w:b/>
+          <w:bCs/>
+          <w:sz w:val="26"/>
+          <w:szCs w:val="26"/>
+        </w:rPr>
+        <w:t>Description:</w:t>
+      </w:r>
+      <w:r>
+        <w:rPr>
+          <w:rFonts w:ascii="Times New Roman" w:hAnsi="Times New Roman" w:cs="Times New Roman"/>
+          <w:sz w:val="26"/>
+          <w:szCs w:val="26"/>
+        </w:rPr>
+        <w:t xml:space="preserve"> Salt-and-pepper noise manifests as randomly occurring white and black pixels in an image, resembling grains of salt and pepper.</w:t>
+      </w:r>
+    </w:p>
+    <w:p>
+      <w:pPr>
+        <w:pStyle w:val="ListParagraph"/>
+        <w:numPr>
+          <w:ilvl w:val="1"/>
+          <w:numId w:val="4"/>
+        </w:numPr>
+        <w:rPr>
+          <w:rFonts w:ascii="Times New Roman" w:hAnsi="Times New Roman" w:cs="Times New Roman"/>
+          <w:sz w:val="26"/>
+          <w:szCs w:val="26"/>
+        </w:rPr>
+      </w:pPr>
+      <w:r>
+        <w:rPr>
+          <w:rFonts w:ascii="Times New Roman" w:hAnsi="Times New Roman" w:cs="Times New Roman"/>
+          <w:b/>
+          <w:bCs/>
+          <w:sz w:val="26"/>
+          <w:szCs w:val="26"/>
+        </w:rPr>
+        <w:t>Noise Reduction Technique:</w:t>
+      </w:r>
+      <w:r>
+        <w:rPr>
+          <w:rFonts w:ascii="Times New Roman" w:hAnsi="Times New Roman" w:cs="Times New Roman"/>
+          <w:sz w:val="26"/>
+          <w:szCs w:val="26"/>
+        </w:rPr>
+        <w:t xml:space="preserve"> Median filtering is effective for removing salt-and-pepper noise. It replaces each pixel value with the median value in its local neighborhood, reducing the impact of outliers.</w:t>
+      </w:r>
+    </w:p>
+    <w:p>
+      <w:pPr>
+        <w:pStyle w:val="ListParagraph"/>
+        <w:numPr>
+          <w:ilvl w:val="0"/>
+          <w:numId w:val="4"/>
+        </w:numPr>
+        <w:rPr>
+          <w:rFonts w:ascii="Times New Roman" w:hAnsi="Times New Roman" w:cs="Times New Roman"/>
+          <w:sz w:val="26"/>
+          <w:szCs w:val="26"/>
+        </w:rPr>
+      </w:pPr>
+      <w:r>
+        <w:rPr>
+          <w:rFonts w:ascii="Times New Roman" w:hAnsi="Times New Roman" w:cs="Times New Roman"/>
+          <w:b/>
+          <w:bCs/>
+          <w:sz w:val="26"/>
+          <w:szCs w:val="26"/>
+        </w:rPr>
+        <w:t>Speckle Noise:</w:t>
+      </w:r>
+    </w:p>
+    <w:p>
+      <w:pPr>
+        <w:pStyle w:val="ListParagraph"/>
+        <w:numPr>
+          <w:ilvl w:val="1"/>
+          <w:numId w:val="4"/>
+        </w:numPr>
+        <w:rPr>
+          <w:rFonts w:ascii="Times New Roman" w:hAnsi="Times New Roman" w:cs="Times New Roman"/>
+          <w:sz w:val="26"/>
+          <w:szCs w:val="26"/>
+        </w:rPr>
+      </w:pPr>
+      <w:r>
+        <w:rPr>
+          <w:rFonts w:ascii="Times New Roman" w:hAnsi="Times New Roman" w:cs="Times New Roman"/>
+          <w:b/>
+          <w:bCs/>
+          <w:sz w:val="26"/>
+          <w:szCs w:val="26"/>
+        </w:rPr>
+        <w:t>Description:</w:t>
+      </w:r>
+      <w:r>
+        <w:rPr>
+          <w:rFonts w:ascii="Times New Roman" w:hAnsi="Times New Roman" w:cs="Times New Roman"/>
+          <w:sz w:val="26"/>
+          <w:szCs w:val="26"/>
+        </w:rPr>
+        <w:t xml:space="preserve"> Speckle noise is a granular noise that appears as bright and dark pixels in a random pattern. It is often found in images acquired through imaging sensors like ultrasound or radar.</w:t>
+      </w:r>
+    </w:p>
+    <w:p>
+      <w:pPr>
+        <w:pStyle w:val="ListParagraph"/>
+        <w:numPr>
+          <w:ilvl w:val="1"/>
+          <w:numId w:val="4"/>
+        </w:numPr>
+        <w:rPr>
+          <w:rFonts w:ascii="Times New Roman" w:hAnsi="Times New Roman" w:cs="Times New Roman"/>
+          <w:sz w:val="26"/>
+          <w:szCs w:val="26"/>
+        </w:rPr>
+      </w:pPr>
+      <w:r>
+        <w:rPr>
+          <w:rFonts w:ascii="Times New Roman" w:hAnsi="Times New Roman" w:cs="Times New Roman"/>
+          <w:b/>
+          <w:bCs/>
+          <w:sz w:val="26"/>
+          <w:szCs w:val="26"/>
+        </w:rPr>
+        <w:lastRenderedPageBreak/>
+        <w:t>Noise Reduction Technique:</w:t>
+      </w:r>
+      <w:r>
+        <w:rPr>
+          <w:rFonts w:ascii="Times New Roman" w:hAnsi="Times New Roman" w:cs="Times New Roman"/>
+          <w:sz w:val="26"/>
+          <w:szCs w:val="26"/>
+        </w:rPr>
+        <w:t xml:space="preserve"> Anisotropic diffusion or non-local means filtering can be used to reduce speckle noise. These methods aim to preserve edges while smoothing the image.</w:t>
+      </w:r>
+    </w:p>
+    <w:p>
+      <w:pPr>
+        <w:pStyle w:val="ListParagraph"/>
+        <w:numPr>
+          <w:ilvl w:val="0"/>
+          <w:numId w:val="4"/>
+        </w:numPr>
+        <w:rPr>
+          <w:rFonts w:ascii="Times New Roman" w:hAnsi="Times New Roman" w:cs="Times New Roman"/>
+          <w:sz w:val="26"/>
+          <w:szCs w:val="26"/>
+        </w:rPr>
+      </w:pPr>
+      <w:r>
+        <w:rPr>
+          <w:rFonts w:ascii="Times New Roman" w:hAnsi="Times New Roman" w:cs="Times New Roman"/>
+          <w:b/>
+          <w:bCs/>
+          <w:sz w:val="26"/>
+          <w:szCs w:val="26"/>
+        </w:rPr>
+        <w:t>Poisson Noise:</w:t>
+      </w:r>
+    </w:p>
+    <w:p>
+      <w:pPr>
+        <w:pStyle w:val="ListParagraph"/>
+        <w:numPr>
+          <w:ilvl w:val="1"/>
+          <w:numId w:val="4"/>
+        </w:numPr>
+        <w:rPr>
+          <w:rFonts w:ascii="Times New Roman" w:hAnsi="Times New Roman" w:cs="Times New Roman"/>
+          <w:sz w:val="26"/>
+          <w:szCs w:val="26"/>
+        </w:rPr>
+      </w:pPr>
+      <w:r>
+        <w:rPr>
+          <w:rFonts w:ascii="Times New Roman" w:hAnsi="Times New Roman" w:cs="Times New Roman"/>
+          <w:b/>
+          <w:bCs/>
+          <w:sz w:val="26"/>
+          <w:szCs w:val="26"/>
+        </w:rPr>
+        <w:t>Description:</w:t>
+      </w:r>
+      <w:r>
+        <w:rPr>
+          <w:rFonts w:ascii="Times New Roman" w:hAnsi="Times New Roman" w:cs="Times New Roman"/>
+          <w:sz w:val="26"/>
+          <w:szCs w:val="26"/>
+        </w:rPr>
+        <w:t xml:space="preserve"> Poisson noise is associated with low-light conditions and is characterized by the randomness in the arrival of photons when capturing images.</w:t>
+      </w:r>
+    </w:p>
+    <w:p>
+      <w:pPr>
+        <w:pStyle w:val="ListParagraph"/>
+        <w:numPr>
+          <w:ilvl w:val="1"/>
+          <w:numId w:val="4"/>
+        </w:numPr>
+        <w:rPr>
+          <w:rFonts w:ascii="Times New Roman" w:hAnsi="Times New Roman" w:cs="Times New Roman"/>
+          <w:sz w:val="26"/>
+          <w:szCs w:val="26"/>
+        </w:rPr>
+      </w:pPr>
+      <w:r>
+        <w:rPr>
+          <w:rFonts w:ascii="Times New Roman" w:hAnsi="Times New Roman" w:cs="Times New Roman"/>
+          <w:b/>
+          <w:bCs/>
+          <w:sz w:val="26"/>
+          <w:szCs w:val="26"/>
+        </w:rPr>
+        <w:t>Noise Reduction Technique:</w:t>
+      </w:r>
+      <w:r>
+        <w:rPr>
+          <w:rFonts w:ascii="Times New Roman" w:hAnsi="Times New Roman" w:cs="Times New Roman"/>
+          <w:sz w:val="26"/>
+          <w:szCs w:val="26"/>
+        </w:rPr>
+        <w:t xml:space="preserve"> Wiener filtering is commonly employed to reduce Poisson noise. It is a statistical method that involves the application of a frequency-domain filter.</w:t>
+      </w:r>
+    </w:p>
+    <w:p>
+      <w:pPr>
+        <w:pStyle w:val="ListParagraph"/>
+        <w:numPr>
+          <w:ilvl w:val="0"/>
+          <w:numId w:val="4"/>
+        </w:numPr>
+        <w:rPr>
+          <w:rFonts w:ascii="Times New Roman" w:hAnsi="Times New Roman" w:cs="Times New Roman"/>
+          <w:sz w:val="26"/>
+          <w:szCs w:val="26"/>
+        </w:rPr>
+      </w:pPr>
+      <w:r>
+        <w:rPr>
+          <w:rFonts w:ascii="Times New Roman" w:hAnsi="Times New Roman" w:cs="Times New Roman"/>
+          <w:b/>
+          <w:bCs/>
+          <w:sz w:val="26"/>
+          <w:szCs w:val="26"/>
+        </w:rPr>
+        <w:t>Quantization Noise:</w:t>
+      </w:r>
+    </w:p>
+    <w:p>
+      <w:pPr>
+        <w:pStyle w:val="ListParagraph"/>
+        <w:numPr>
+          <w:ilvl w:val="1"/>
+          <w:numId w:val="4"/>
+        </w:numPr>
+        <w:rPr>
+          <w:rFonts w:ascii="Times New Roman" w:hAnsi="Times New Roman" w:cs="Times New Roman"/>
+          <w:sz w:val="26"/>
+          <w:szCs w:val="26"/>
+        </w:rPr>
+      </w:pPr>
+      <w:r>
+        <w:rPr>
+          <w:rFonts w:ascii="Times New Roman" w:hAnsi="Times New Roman" w:cs="Times New Roman"/>
+          <w:b/>
+          <w:bCs/>
+          <w:sz w:val="26"/>
+          <w:szCs w:val="26"/>
+        </w:rPr>
+        <w:t>Description:</w:t>
+      </w:r>
+      <w:r>
+        <w:rPr>
+          <w:rFonts w:ascii="Times New Roman" w:hAnsi="Times New Roman" w:cs="Times New Roman"/>
+          <w:sz w:val="26"/>
+          <w:szCs w:val="26"/>
+        </w:rPr>
+        <w:t xml:space="preserve"> Quantization noise arises during the digitization of continuous-tone images. It results from the limited number of bits used to represent pixel intensities.</w:t>
+      </w:r>
+    </w:p>
+    <w:p>
+      <w:pPr>
+        <w:pStyle w:val="ListParagraph"/>
+        <w:numPr>
+          <w:ilvl w:val="1"/>
+          <w:numId w:val="4"/>
+        </w:numPr>
+        <w:rPr>
+          <w:rFonts w:ascii="Times New Roman" w:hAnsi="Times New Roman" w:cs="Times New Roman"/>
+          <w:sz w:val="26"/>
+          <w:szCs w:val="26"/>
+        </w:rPr>
+      </w:pPr>
+      <w:r>
+        <w:rPr>
+          <w:rFonts w:ascii="Times New Roman" w:hAnsi="Times New Roman" w:cs="Times New Roman"/>
+          <w:b/>
+          <w:bCs/>
+          <w:sz w:val="26"/>
+          <w:szCs w:val="26"/>
+        </w:rPr>
+        <w:t>Noise Reduction Technique:</w:t>
+      </w:r>
+      <w:r>
+        <w:rPr>
+          <w:rFonts w:ascii="Times New Roman" w:hAnsi="Times New Roman" w:cs="Times New Roman"/>
+          <w:sz w:val="26"/>
+          <w:szCs w:val="26"/>
+        </w:rPr>
+        <w:t xml:space="preserve"> Dithering is a technique used to reduce quantization noise. It involves introducing a controlled amount of noise to mask the artifacts caused by quantization.</w:t>
+      </w:r>
+    </w:p>
+    <w:p>
+      <w:pPr>
+        <w:pStyle w:val="ListParagraph"/>
+        <w:numPr>
+          <w:ilvl w:val="0"/>
+          <w:numId w:val="4"/>
+        </w:numPr>
+        <w:rPr>
+          <w:rFonts w:ascii="Times New Roman" w:hAnsi="Times New Roman" w:cs="Times New Roman"/>
+          <w:sz w:val="26"/>
+          <w:szCs w:val="26"/>
+        </w:rPr>
+      </w:pPr>
+      <w:r>
+        <w:rPr>
+          <w:rFonts w:ascii="Times New Roman" w:hAnsi="Times New Roman" w:cs="Times New Roman"/>
+          <w:b/>
+          <w:bCs/>
+          <w:sz w:val="26"/>
+          <w:szCs w:val="26"/>
+        </w:rPr>
+        <w:t>Color Noise:</w:t>
+      </w:r>
+    </w:p>
+    <w:p>
+      <w:pPr>
+        <w:pStyle w:val="ListParagraph"/>
+        <w:numPr>
+          <w:ilvl w:val="1"/>
+          <w:numId w:val="4"/>
+        </w:numPr>
+        <w:rPr>
+          <w:rFonts w:ascii="Times New Roman" w:hAnsi="Times New Roman" w:cs="Times New Roman"/>
+          <w:sz w:val="26"/>
+          <w:szCs w:val="26"/>
+        </w:rPr>
+      </w:pPr>
+      <w:r>
+        <w:rPr>
+          <w:rFonts w:ascii="Times New Roman" w:hAnsi="Times New Roman" w:cs="Times New Roman"/>
+          <w:b/>
+          <w:bCs/>
+          <w:sz w:val="26"/>
+          <w:szCs w:val="26"/>
+        </w:rPr>
+        <w:t>Description:</w:t>
+      </w:r>
+      <w:r>
+        <w:rPr>
+          <w:rFonts w:ascii="Times New Roman" w:hAnsi="Times New Roman" w:cs="Times New Roman"/>
+          <w:sz w:val="26"/>
+          <w:szCs w:val="26"/>
+        </w:rPr>
+        <w:t xml:space="preserve"> Color noise affects the color components of an image and appears as random variations in color channels.</w:t>
+      </w:r>
+    </w:p>
+    <w:p>
+      <w:pPr>
+        <w:pStyle w:val="ListParagraph"/>
+        <w:numPr>
+          <w:ilvl w:val="1"/>
+          <w:numId w:val="4"/>
+        </w:numPr>
+        <w:rPr>
+          <w:rFonts w:ascii="Times New Roman" w:hAnsi="Times New Roman" w:cs="Times New Roman"/>
+          <w:sz w:val="26"/>
+          <w:szCs w:val="26"/>
+        </w:rPr>
+      </w:pPr>
+      <w:r>
+        <w:rPr>
+          <w:rFonts w:ascii="Times New Roman" w:hAnsi="Times New Roman" w:cs="Times New Roman"/>
+          <w:b/>
+          <w:bCs/>
+          <w:sz w:val="26"/>
+          <w:szCs w:val="26"/>
+        </w:rPr>
+        <w:t>Noise Reduction Technique:</w:t>
+      </w:r>
+      <w:r>
+        <w:rPr>
+          <w:rFonts w:ascii="Times New Roman" w:hAnsi="Times New Roman" w:cs="Times New Roman"/>
+          <w:sz w:val="26"/>
+          <w:szCs w:val="26"/>
+        </w:rPr>
+        <w:t xml:space="preserve"> Color noise can be mitigated using techniques such as color smoothing or bilateral filtering. These methods consider both spatial and color information.</w:t>
+      </w:r>
+    </w:p>
+    <w:p>
+      <w:pPr>
+        <w:pStyle w:val="ListParagraph"/>
+        <w:rPr>
+          <w:rFonts w:ascii="Times New Roman" w:hAnsi="Times New Roman" w:cs="Times New Roman"/>
+          <w:sz w:val="26"/>
+          <w:szCs w:val="26"/>
+        </w:rPr>
+      </w:pPr>
     </w:p>
     <w:p>
       <w:pPr>
@@ -654,7 +1839,6 @@
           <w:sz w:val="26"/>
           <w:szCs w:val="26"/>
         </w:rPr>
-        <w:lastRenderedPageBreak/>
         <w:t>(a) What is affine movement invariant? Discuss a practical computer vision application using any moment invariant.</w:t>
       </w:r>
     </w:p>
@@ -673,23 +1857,7 @@
           <w:sz w:val="26"/>
           <w:szCs w:val="26"/>
         </w:rPr>
-        <w:t>(b)</w:t>
-      </w:r>
-      <w:r>
-        <w:rPr>
-          <w:rFonts w:ascii="Times New Roman" w:hAnsi="Times New Roman" w:cs="Times New Roman"/>
-          <w:sz w:val="26"/>
-          <w:szCs w:val="26"/>
-        </w:rPr>
-        <w:t xml:space="preserve"> Define optical flow</w:t>
-      </w:r>
-      <w:r>
-        <w:rPr>
-          <w:rFonts w:ascii="Times New Roman" w:hAnsi="Times New Roman" w:cs="Times New Roman"/>
-          <w:sz w:val="26"/>
-          <w:szCs w:val="26"/>
-        </w:rPr>
-        <w:t>? Describe an algorithm for estimating optical flow.</w:t>
+        <w:t>(b) Define optical flow? Describe an algorithm for estimating optical flow.</w:t>
       </w:r>
     </w:p>
     <w:p>
@@ -965,66 +2133,787 @@
           <w:szCs w:val="26"/>
         </w:rPr>
       </w:pPr>
+    </w:p>
+    <w:p>
+      <w:pPr>
+        <w:pStyle w:val="ListParagraph"/>
+        <w:numPr>
+          <w:ilvl w:val="0"/>
+          <w:numId w:val="2"/>
+        </w:numPr>
+        <w:rPr>
+          <w:rFonts w:ascii="Times New Roman" w:hAnsi="Times New Roman" w:cs="Times New Roman"/>
+          <w:b/>
+          <w:sz w:val="26"/>
+          <w:szCs w:val="26"/>
+        </w:rPr>
+      </w:pPr>
+      <w:r>
+        <w:rPr>
+          <w:rFonts w:ascii="Times New Roman" w:hAnsi="Times New Roman" w:cs="Times New Roman"/>
+          <w:b/>
+          <w:sz w:val="26"/>
+          <w:szCs w:val="26"/>
+        </w:rPr>
+        <w:t>(a) Define vanishing point and vanishing line.</w:t>
+      </w:r>
+    </w:p>
+    <w:p>
+      <w:pPr>
+        <w:pStyle w:val="ListParagraph"/>
+        <w:rPr>
+          <w:rFonts w:ascii="Times New Roman" w:hAnsi="Times New Roman" w:cs="Times New Roman"/>
+          <w:b/>
+          <w:sz w:val="26"/>
+          <w:szCs w:val="26"/>
+        </w:rPr>
+      </w:pPr>
+      <w:r>
+        <w:rPr>
+          <w:rFonts w:ascii="Times New Roman" w:hAnsi="Times New Roman" w:cs="Times New Roman"/>
+          <w:b/>
+          <w:sz w:val="26"/>
+          <w:szCs w:val="26"/>
+        </w:rPr>
+        <w:t>Answer:</w:t>
+      </w:r>
+    </w:p>
+    <w:p>
+      <w:pPr>
+        <w:pStyle w:val="ListParagraph"/>
+        <w:rPr>
+          <w:rFonts w:ascii="Times New Roman" w:hAnsi="Times New Roman" w:cs="Times New Roman"/>
+          <w:sz w:val="26"/>
+          <w:szCs w:val="26"/>
+        </w:rPr>
+      </w:pPr>
+      <w:hyperlink r:id="rId10" w:tgtFrame="_blank" w:history="1">
+        <w:r>
+          <w:rPr>
+            <w:rStyle w:val="Hyperlink"/>
+            <w:rFonts w:ascii="Times New Roman" w:hAnsi="Times New Roman" w:cs="Times New Roman"/>
+            <w:sz w:val="26"/>
+            <w:szCs w:val="26"/>
+          </w:rPr>
+          <w:t>A vanishing point is a point on the image plane of a perspective rendering where the two-dimensional perspective projections of mutually parallel lines in three-dimensional space appear to converge</w:t>
+        </w:r>
+      </w:hyperlink>
+      <w:r>
+        <w:rPr>
+          <w:rFonts w:ascii="Times New Roman" w:hAnsi="Times New Roman" w:cs="Times New Roman"/>
+          <w:sz w:val="26"/>
+          <w:szCs w:val="26"/>
+        </w:rPr>
+        <w:t>.</w:t>
+      </w:r>
+      <w:r>
+        <w:rPr>
+          <w:rFonts w:ascii="Times New Roman" w:hAnsi="Times New Roman" w:cs="Times New Roman"/>
+          <w:sz w:val="26"/>
+          <w:szCs w:val="26"/>
+        </w:rPr>
+        <w:t> </w:t>
+      </w:r>
+      <w:r>
+        <w:rPr>
+          <w:rFonts w:ascii="Times New Roman" w:hAnsi="Times New Roman" w:cs="Times New Roman"/>
+          <w:b/>
+          <w:sz w:val="26"/>
+          <w:szCs w:val="26"/>
+        </w:rPr>
+        <w:t>For example</w:t>
+      </w:r>
+      <w:r>
+        <w:rPr>
+          <w:rFonts w:ascii="Times New Roman" w:hAnsi="Times New Roman" w:cs="Times New Roman"/>
+          <w:sz w:val="26"/>
+          <w:szCs w:val="26"/>
+        </w:rPr>
+        <w:t>, if you look at a straight road that goes far away, the sides of the road will seem to meet at a point on the horizon. </w:t>
+      </w:r>
+      <w:hyperlink r:id="rId11" w:tgtFrame="_blank" w:history="1">
+        <w:r>
+          <w:rPr>
+            <w:rStyle w:val="Hyperlink"/>
+            <w:rFonts w:ascii="Times New Roman" w:hAnsi="Times New Roman" w:cs="Times New Roman"/>
+            <w:sz w:val="26"/>
+            <w:szCs w:val="26"/>
+          </w:rPr>
+          <w:t>That point is the vanishing point of the road</w:t>
+        </w:r>
+      </w:hyperlink>
+      <w:r>
+        <w:rPr>
+          <w:rFonts w:ascii="Times New Roman" w:hAnsi="Times New Roman" w:cs="Times New Roman"/>
+          <w:sz w:val="26"/>
+          <w:szCs w:val="26"/>
+        </w:rPr>
+        <w:t>.</w:t>
+      </w:r>
+    </w:p>
+    <w:p>
+      <w:pPr>
+        <w:pStyle w:val="ListParagraph"/>
+        <w:rPr>
+          <w:rFonts w:ascii="Times New Roman" w:hAnsi="Times New Roman" w:cs="Times New Roman"/>
+          <w:sz w:val="26"/>
+          <w:szCs w:val="26"/>
+        </w:rPr>
+      </w:pPr>
+    </w:p>
+    <w:p>
+      <w:pPr>
+        <w:pStyle w:val="ListParagraph"/>
+        <w:rPr>
+          <w:rFonts w:ascii="Times New Roman" w:hAnsi="Times New Roman" w:cs="Times New Roman"/>
+          <w:sz w:val="26"/>
+          <w:szCs w:val="26"/>
+        </w:rPr>
+      </w:pPr>
+      <w:hyperlink r:id="rId12" w:tgtFrame="_blank" w:history="1">
+        <w:r>
+          <w:rPr>
+            <w:rStyle w:val="Hyperlink"/>
+            <w:rFonts w:ascii="Times New Roman" w:hAnsi="Times New Roman" w:cs="Times New Roman"/>
+            <w:sz w:val="26"/>
+            <w:szCs w:val="26"/>
+          </w:rPr>
+          <w:t>A vanishing line is a line on the image plane of a perspective rendering where the two-dimensional perspective projections of mutually parallel planes in three-dimensional space appear to intersect</w:t>
+        </w:r>
+      </w:hyperlink>
+      <w:r>
+        <w:rPr>
+          <w:rFonts w:ascii="Times New Roman" w:hAnsi="Times New Roman" w:cs="Times New Roman"/>
+          <w:sz w:val="26"/>
+          <w:szCs w:val="26"/>
+        </w:rPr>
+        <w:t>.</w:t>
+      </w:r>
+      <w:r>
+        <w:rPr>
+          <w:rFonts w:ascii="Times New Roman" w:hAnsi="Times New Roman" w:cs="Times New Roman"/>
+          <w:sz w:val="26"/>
+          <w:szCs w:val="26"/>
+        </w:rPr>
+        <w:t> </w:t>
+      </w:r>
+      <w:r>
+        <w:rPr>
+          <w:rFonts w:ascii="Times New Roman" w:hAnsi="Times New Roman" w:cs="Times New Roman"/>
+          <w:b/>
+          <w:sz w:val="26"/>
+          <w:szCs w:val="26"/>
+        </w:rPr>
+        <w:t>For example</w:t>
+      </w:r>
+      <w:r>
+        <w:rPr>
+          <w:rFonts w:ascii="Times New Roman" w:hAnsi="Times New Roman" w:cs="Times New Roman"/>
+          <w:sz w:val="26"/>
+          <w:szCs w:val="26"/>
+        </w:rPr>
+        <w:t>, if you look at a building that has many windows on the same wall, the edges of the windows will seem to align on a line on the horizon. </w:t>
+      </w:r>
+      <w:hyperlink r:id="rId13" w:tgtFrame="_blank" w:history="1">
+        <w:r>
+          <w:rPr>
+            <w:rStyle w:val="Hyperlink"/>
+            <w:rFonts w:ascii="Times New Roman" w:hAnsi="Times New Roman" w:cs="Times New Roman"/>
+            <w:sz w:val="26"/>
+            <w:szCs w:val="26"/>
+          </w:rPr>
+          <w:t>That line is the vanishing line of the wall</w:t>
+        </w:r>
+      </w:hyperlink>
+      <w:r>
+        <w:rPr>
+          <w:rFonts w:ascii="Times New Roman" w:hAnsi="Times New Roman" w:cs="Times New Roman"/>
+          <w:sz w:val="26"/>
+          <w:szCs w:val="26"/>
+        </w:rPr>
+        <w:t>.</w:t>
+      </w:r>
+    </w:p>
+    <w:p>
+      <w:pPr>
+        <w:pStyle w:val="ListParagraph"/>
+        <w:rPr>
+          <w:rFonts w:ascii="Times New Roman" w:hAnsi="Times New Roman" w:cs="Times New Roman"/>
+          <w:sz w:val="26"/>
+          <w:szCs w:val="26"/>
+        </w:rPr>
+      </w:pPr>
+      <w:hyperlink r:id="rId14" w:tgtFrame="_blank" w:history="1">
+        <w:r>
+          <w:rPr>
+            <w:rStyle w:val="Hyperlink"/>
+            <w:rFonts w:ascii="Times New Roman" w:hAnsi="Times New Roman" w:cs="Times New Roman"/>
+            <w:sz w:val="26"/>
+            <w:szCs w:val="26"/>
+          </w:rPr>
+          <w:t>Vanishing points and vanishing lines are important concepts in the science and art of perspective, as they help to create realistic and consistent representations of three-dimensional objects and scenes on a two-dimensional surface</w:t>
+        </w:r>
+      </w:hyperlink>
+      <w:r>
+        <w:rPr>
+          <w:rFonts w:ascii="Times New Roman" w:hAnsi="Times New Roman" w:cs="Times New Roman"/>
+          <w:sz w:val="26"/>
+          <w:szCs w:val="26"/>
+        </w:rPr>
+        <w:t>.</w:t>
+      </w:r>
+    </w:p>
+    <w:p>
+      <w:pPr>
+        <w:pStyle w:val="ListParagraph"/>
+        <w:rPr>
+          <w:rFonts w:ascii="Times New Roman" w:hAnsi="Times New Roman" w:cs="Times New Roman"/>
+          <w:sz w:val="26"/>
+          <w:szCs w:val="26"/>
+        </w:rPr>
+      </w:pPr>
+    </w:p>
+    <w:p>
+      <w:pPr>
+        <w:pStyle w:val="ListParagraph"/>
+        <w:rPr>
+          <w:rFonts w:ascii="Times New Roman" w:hAnsi="Times New Roman" w:cs="Times New Roman"/>
+          <w:sz w:val="26"/>
+          <w:szCs w:val="26"/>
+        </w:rPr>
+      </w:pPr>
+      <w:r>
+        <w:rPr>
+          <w:noProof/>
+        </w:rPr>
+        <w:drawing>
+          <wp:inline distT="0" distB="0" distL="0" distR="0">
+            <wp:extent cx="5743575" cy="2724150"/>
+            <wp:effectExtent l="0" t="0" r="9525" b="0"/>
+            <wp:docPr id="1" name="Picture 1" descr="Getting into the picture | plus.maths.org"/>
+            <wp:cNvGraphicFramePr>
+              <a:graphicFrameLocks xmlns:a="http://schemas.openxmlformats.org/drawingml/2006/main" noChangeAspect="1"/>
+            </wp:cNvGraphicFramePr>
+            <a:graphic xmlns:a="http://schemas.openxmlformats.org/drawingml/2006/main">
+              <a:graphicData uri="http://schemas.openxmlformats.org/drawingml/2006/picture">
+                <pic:pic xmlns:pic="http://schemas.openxmlformats.org/drawingml/2006/picture">
+                  <pic:nvPicPr>
+                    <pic:cNvPr id="0" name="Picture 1" descr="Getting into the picture | plus.maths.org"/>
+                    <pic:cNvPicPr>
+                      <a:picLocks noChangeAspect="1" noChangeArrowheads="1"/>
+                    </pic:cNvPicPr>
+                  </pic:nvPicPr>
+                  <pic:blipFill>
+                    <a:blip r:embed="rId15">
+                      <a:extLst>
+                        <a:ext uri="{28A0092B-C50C-407E-A947-70E740481C1C}">
+                          <a14:useLocalDpi xmlns:a14="http://schemas.microsoft.com/office/drawing/2010/main" val="0"/>
+                        </a:ext>
+                      </a:extLst>
+                    </a:blip>
+                    <a:srcRect/>
+                    <a:stretch>
+                      <a:fillRect/>
+                    </a:stretch>
+                  </pic:blipFill>
+                  <pic:spPr bwMode="auto">
+                    <a:xfrm>
+                      <a:off x="0" y="0"/>
+                      <a:ext cx="5743575" cy="2724150"/>
+                    </a:xfrm>
+                    <a:prstGeom prst="rect">
+                      <a:avLst/>
+                    </a:prstGeom>
+                    <a:noFill/>
+                    <a:ln>
+                      <a:noFill/>
+                    </a:ln>
+                  </pic:spPr>
+                </pic:pic>
+              </a:graphicData>
+            </a:graphic>
+          </wp:inline>
+        </w:drawing>
+      </w:r>
+    </w:p>
+    <w:p>
+      <w:pPr>
+        <w:pStyle w:val="ListParagraph"/>
+        <w:rPr>
+          <w:rFonts w:ascii="Times New Roman" w:hAnsi="Times New Roman" w:cs="Times New Roman"/>
+          <w:sz w:val="26"/>
+          <w:szCs w:val="26"/>
+        </w:rPr>
+      </w:pPr>
+    </w:p>
+    <w:p>
+      <w:pPr>
+        <w:pStyle w:val="ListParagraph"/>
+        <w:rPr>
+          <w:rFonts w:ascii="Times New Roman" w:hAnsi="Times New Roman" w:cs="Times New Roman"/>
+          <w:b/>
+          <w:sz w:val="26"/>
+          <w:szCs w:val="26"/>
+        </w:rPr>
+      </w:pPr>
+      <w:r>
+        <w:rPr>
+          <w:rFonts w:ascii="Times New Roman" w:hAnsi="Times New Roman" w:cs="Times New Roman"/>
+          <w:b/>
+          <w:sz w:val="26"/>
+          <w:szCs w:val="26"/>
+        </w:rPr>
+        <w:t>(b) Describe an algorithm that computers the K-Means-partition on a point set.</w:t>
+      </w:r>
+    </w:p>
+    <w:p>
+      <w:pPr>
+        <w:pStyle w:val="ListParagraph"/>
+        <w:rPr>
+          <w:rFonts w:ascii="Times New Roman" w:hAnsi="Times New Roman" w:cs="Times New Roman"/>
+          <w:b/>
+          <w:sz w:val="26"/>
+          <w:szCs w:val="26"/>
+        </w:rPr>
+      </w:pPr>
+      <w:r>
+        <w:rPr>
+          <w:rFonts w:ascii="Times New Roman" w:hAnsi="Times New Roman" w:cs="Times New Roman"/>
+          <w:b/>
+          <w:sz w:val="26"/>
+          <w:szCs w:val="26"/>
+        </w:rPr>
+        <w:t>Answer:</w:t>
+      </w:r>
+    </w:p>
+    <w:p>
+      <w:pPr>
+        <w:pStyle w:val="ListParagraph"/>
+        <w:rPr>
+          <w:rFonts w:ascii="Times New Roman" w:hAnsi="Times New Roman" w:cs="Times New Roman"/>
+          <w:b/>
+          <w:sz w:val="26"/>
+          <w:szCs w:val="26"/>
+        </w:rPr>
+      </w:pPr>
+    </w:p>
+    <w:p>
+      <w:pPr>
+        <w:pStyle w:val="ListParagraph"/>
+        <w:rPr>
+          <w:rFonts w:ascii="Times New Roman" w:hAnsi="Times New Roman" w:cs="Times New Roman"/>
+          <w:sz w:val="26"/>
+          <w:szCs w:val="26"/>
+        </w:rPr>
+      </w:pPr>
+      <w:r>
+        <w:rPr>
+          <w:rFonts w:ascii="Times New Roman" w:hAnsi="Times New Roman" w:cs="Times New Roman"/>
+          <w:sz w:val="26"/>
+          <w:szCs w:val="26"/>
+        </w:rPr>
+        <w:t>The K-Means algorithm is a popular method for clustering a set of points into a given number of groups, called clusters. The algorithm works as follows:</w:t>
+      </w:r>
+    </w:p>
+    <w:p>
+      <w:pPr>
+        <w:pStyle w:val="ListParagraph"/>
+        <w:numPr>
+          <w:ilvl w:val="0"/>
+          <w:numId w:val="5"/>
+        </w:numPr>
+        <w:rPr>
+          <w:rFonts w:ascii="Times New Roman" w:hAnsi="Times New Roman" w:cs="Times New Roman"/>
+          <w:sz w:val="26"/>
+          <w:szCs w:val="26"/>
+        </w:rPr>
+      </w:pPr>
+      <w:r>
+        <w:rPr>
+          <w:rFonts w:ascii="Times New Roman" w:hAnsi="Times New Roman" w:cs="Times New Roman"/>
+          <w:sz w:val="26"/>
+          <w:szCs w:val="26"/>
+        </w:rPr>
+        <w:t>Choose </w:t>
+      </w:r>
+      <w:r>
+        <w:rPr>
+          <w:rFonts w:ascii="Times New Roman" w:hAnsi="Times New Roman" w:cs="Times New Roman"/>
+          <w:b/>
+          <w:bCs/>
+          <w:sz w:val="26"/>
+          <w:szCs w:val="26"/>
+        </w:rPr>
+        <w:t>k</w:t>
+      </w:r>
+      <w:r>
+        <w:rPr>
+          <w:rFonts w:ascii="Times New Roman" w:hAnsi="Times New Roman" w:cs="Times New Roman"/>
+          <w:sz w:val="26"/>
+          <w:szCs w:val="26"/>
+        </w:rPr>
+        <w:t> random points from the set as the initial cluster centers.</w:t>
+      </w:r>
+    </w:p>
+    <w:p>
+      <w:pPr>
+        <w:pStyle w:val="ListParagraph"/>
+        <w:numPr>
+          <w:ilvl w:val="0"/>
+          <w:numId w:val="5"/>
+        </w:numPr>
+        <w:rPr>
+          <w:rFonts w:ascii="Times New Roman" w:hAnsi="Times New Roman" w:cs="Times New Roman"/>
+          <w:sz w:val="26"/>
+          <w:szCs w:val="26"/>
+        </w:rPr>
+      </w:pPr>
+      <w:r>
+        <w:rPr>
+          <w:rFonts w:ascii="Times New Roman" w:hAnsi="Times New Roman" w:cs="Times New Roman"/>
+          <w:sz w:val="26"/>
+          <w:szCs w:val="26"/>
+        </w:rPr>
+        <w:lastRenderedPageBreak/>
+        <w:t>Assign each point to the closest cluster center, using some distance measure (such as Euclidean distance).</w:t>
+      </w:r>
+    </w:p>
+    <w:p>
+      <w:pPr>
+        <w:pStyle w:val="ListParagraph"/>
+        <w:numPr>
+          <w:ilvl w:val="0"/>
+          <w:numId w:val="5"/>
+        </w:numPr>
+        <w:rPr>
+          <w:rFonts w:ascii="Times New Roman" w:hAnsi="Times New Roman" w:cs="Times New Roman"/>
+          <w:sz w:val="26"/>
+          <w:szCs w:val="26"/>
+        </w:rPr>
+      </w:pPr>
+      <w:r>
+        <w:rPr>
+          <w:rFonts w:ascii="Times New Roman" w:hAnsi="Times New Roman" w:cs="Times New Roman"/>
+          <w:sz w:val="26"/>
+          <w:szCs w:val="26"/>
+        </w:rPr>
+        <w:t>Re</w:t>
+      </w:r>
+      <w:r>
+        <w:rPr>
+          <w:rFonts w:ascii="Times New Roman" w:hAnsi="Times New Roman" w:cs="Times New Roman"/>
+          <w:sz w:val="26"/>
+          <w:szCs w:val="26"/>
+        </w:rPr>
+        <w:t>-</w:t>
+      </w:r>
+      <w:r>
+        <w:rPr>
+          <w:rFonts w:ascii="Times New Roman" w:hAnsi="Times New Roman" w:cs="Times New Roman"/>
+          <w:sz w:val="26"/>
+          <w:szCs w:val="26"/>
+        </w:rPr>
+        <w:t>compute the cluster centers as the mean of the points assigned to them.</w:t>
+      </w:r>
+    </w:p>
+    <w:p>
+      <w:pPr>
+        <w:pStyle w:val="ListParagraph"/>
+        <w:numPr>
+          <w:ilvl w:val="0"/>
+          <w:numId w:val="5"/>
+        </w:numPr>
+        <w:rPr>
+          <w:rFonts w:ascii="Times New Roman" w:hAnsi="Times New Roman" w:cs="Times New Roman"/>
+          <w:sz w:val="26"/>
+          <w:szCs w:val="26"/>
+        </w:rPr>
+      </w:pPr>
+      <w:r>
+        <w:rPr>
+          <w:rFonts w:ascii="Times New Roman" w:hAnsi="Times New Roman" w:cs="Times New Roman"/>
+          <w:sz w:val="26"/>
+          <w:szCs w:val="26"/>
+        </w:rPr>
+        <w:t>Repeat steps 2 and 3 until the cluster centers do not change significantly or a maximum number of iterations is reached.</w:t>
+      </w:r>
+    </w:p>
+    <w:p>
+      <w:pPr>
+        <w:pStyle w:val="ListParagraph"/>
+        <w:rPr>
+          <w:rFonts w:ascii="Times New Roman" w:hAnsi="Times New Roman" w:cs="Times New Roman"/>
+          <w:sz w:val="26"/>
+          <w:szCs w:val="26"/>
+        </w:rPr>
+      </w:pPr>
+      <w:r>
+        <w:rPr>
+          <w:rFonts w:ascii="Times New Roman" w:hAnsi="Times New Roman" w:cs="Times New Roman"/>
+          <w:sz w:val="26"/>
+          <w:szCs w:val="26"/>
+        </w:rPr>
+        <w:t>The algorithm tries to minimize the sum of squared distances between each point and its cluster center, also known as the </w:t>
+      </w:r>
+      <w:r>
+        <w:rPr>
+          <w:rFonts w:ascii="Times New Roman" w:hAnsi="Times New Roman" w:cs="Times New Roman"/>
+          <w:b/>
+          <w:bCs/>
+          <w:sz w:val="26"/>
+          <w:szCs w:val="26"/>
+        </w:rPr>
+        <w:t>within-cluster sum of squares (WCSS)</w:t>
+      </w:r>
+      <w:r>
+        <w:rPr>
+          <w:rFonts w:ascii="Times New Roman" w:hAnsi="Times New Roman" w:cs="Times New Roman"/>
+          <w:sz w:val="26"/>
+          <w:szCs w:val="26"/>
+        </w:rPr>
+        <w:t>. However, the algorithm does not guarantee to find the optimal solution, as it depends on the initial choice of cluster centers. Therefore, it is common to run the algorithm multiple times with different random initializations and choose the best result.</w:t>
+      </w:r>
+    </w:p>
+    <w:p>
+      <w:pPr>
+        <w:pStyle w:val="ListParagraph"/>
+        <w:rPr>
+          <w:rFonts w:ascii="Times New Roman" w:hAnsi="Times New Roman" w:cs="Times New Roman"/>
+          <w:sz w:val="26"/>
+          <w:szCs w:val="26"/>
+        </w:rPr>
+      </w:pPr>
+    </w:p>
+    <w:p>
+      <w:pPr>
+        <w:pStyle w:val="ListParagraph"/>
+        <w:rPr>
+          <w:rFonts w:ascii="Times New Roman" w:hAnsi="Times New Roman" w:cs="Times New Roman"/>
+          <w:b/>
+          <w:sz w:val="26"/>
+          <w:szCs w:val="26"/>
+        </w:rPr>
+      </w:pPr>
+      <w:r>
+        <w:rPr>
+          <w:rFonts w:ascii="Times New Roman" w:hAnsi="Times New Roman" w:cs="Times New Roman"/>
+          <w:b/>
+          <w:sz w:val="26"/>
+          <w:szCs w:val="26"/>
+        </w:rPr>
+        <w:t>(c) Which properties define a single K-Means-partition?</w:t>
+      </w:r>
+    </w:p>
+    <w:p>
+      <w:pPr>
+        <w:pStyle w:val="ListParagraph"/>
+        <w:rPr>
+          <w:rFonts w:ascii="Times New Roman" w:hAnsi="Times New Roman" w:cs="Times New Roman"/>
+          <w:b/>
+          <w:sz w:val="26"/>
+          <w:szCs w:val="26"/>
+        </w:rPr>
+      </w:pPr>
+      <w:r>
+        <w:rPr>
+          <w:rFonts w:ascii="Times New Roman" w:hAnsi="Times New Roman" w:cs="Times New Roman"/>
+          <w:b/>
+          <w:sz w:val="26"/>
+          <w:szCs w:val="26"/>
+        </w:rPr>
+        <w:t>Answer:</w:t>
+      </w:r>
       <w:bookmarkStart w:id="0" w:name="_GoBack"/>
       <w:bookmarkEnd w:id="0"/>
     </w:p>
     <w:p>
       <w:pPr>
         <w:pStyle w:val="ListParagraph"/>
+        <w:rPr>
+          <w:rFonts w:ascii="Times New Roman" w:hAnsi="Times New Roman" w:cs="Times New Roman"/>
+          <w:sz w:val="26"/>
+          <w:szCs w:val="26"/>
+        </w:rPr>
+      </w:pPr>
+      <w:r>
+        <w:rPr>
+          <w:rFonts w:ascii="Times New Roman" w:hAnsi="Times New Roman" w:cs="Times New Roman"/>
+          <w:sz w:val="26"/>
+          <w:szCs w:val="26"/>
+        </w:rPr>
+        <w:t>A single K-Means-partition is defined by the following properties:</w:t>
+      </w:r>
+    </w:p>
+    <w:p>
+      <w:pPr>
+        <w:pStyle w:val="ListParagraph"/>
         <w:numPr>
           <w:ilvl w:val="0"/>
-          <w:numId w:val="2"/>
-        </w:numPr>
-        <w:rPr>
-          <w:rFonts w:ascii="Times New Roman" w:hAnsi="Times New Roman" w:cs="Times New Roman"/>
-          <w:sz w:val="26"/>
-          <w:szCs w:val="26"/>
-        </w:rPr>
-      </w:pPr>
-      <w:r>
-        <w:rPr>
-          <w:rFonts w:ascii="Times New Roman" w:hAnsi="Times New Roman" w:cs="Times New Roman"/>
-          <w:sz w:val="26"/>
-          <w:szCs w:val="26"/>
-        </w:rPr>
-        <w:t>(a) Define vanishing point and vanishing line.</w:t>
-      </w:r>
-    </w:p>
-    <w:p>
-      <w:pPr>
-        <w:pStyle w:val="ListParagraph"/>
-        <w:rPr>
-          <w:rFonts w:ascii="Times New Roman" w:hAnsi="Times New Roman" w:cs="Times New Roman"/>
-          <w:sz w:val="26"/>
-          <w:szCs w:val="26"/>
-        </w:rPr>
-      </w:pPr>
-      <w:r>
-        <w:rPr>
-          <w:rFonts w:ascii="Times New Roman" w:hAnsi="Times New Roman" w:cs="Times New Roman"/>
-          <w:sz w:val="26"/>
-          <w:szCs w:val="26"/>
-        </w:rPr>
-        <w:t>(b) Describe an algorithm that computers the K-Means-partition on a point set.</w:t>
-      </w:r>
-    </w:p>
-    <w:p>
-      <w:pPr>
-        <w:pStyle w:val="ListParagraph"/>
-        <w:rPr>
-          <w:rFonts w:ascii="Times New Roman" w:hAnsi="Times New Roman" w:cs="Times New Roman"/>
-          <w:sz w:val="26"/>
-          <w:szCs w:val="26"/>
-        </w:rPr>
-      </w:pPr>
-      <w:r>
-        <w:rPr>
-          <w:rFonts w:ascii="Times New Roman" w:hAnsi="Times New Roman" w:cs="Times New Roman"/>
-          <w:sz w:val="26"/>
-          <w:szCs w:val="26"/>
-        </w:rPr>
-        <w:t>(c) Which properties define a single K-Means-partition?</w:t>
-      </w:r>
+          <w:numId w:val="6"/>
+        </w:numPr>
+        <w:rPr>
+          <w:rFonts w:ascii="Times New Roman" w:hAnsi="Times New Roman" w:cs="Times New Roman"/>
+          <w:sz w:val="26"/>
+          <w:szCs w:val="26"/>
+        </w:rPr>
+      </w:pPr>
+      <w:r>
+        <w:rPr>
+          <w:rFonts w:ascii="Times New Roman" w:hAnsi="Times New Roman" w:cs="Times New Roman"/>
+          <w:sz w:val="26"/>
+          <w:szCs w:val="26"/>
+        </w:rPr>
+        <w:t>It is a subset of the data that contains some of the objects.</w:t>
+      </w:r>
+    </w:p>
+    <w:p>
+      <w:pPr>
+        <w:pStyle w:val="ListParagraph"/>
+        <w:numPr>
+          <w:ilvl w:val="0"/>
+          <w:numId w:val="6"/>
+        </w:numPr>
+        <w:rPr>
+          <w:rFonts w:ascii="Times New Roman" w:hAnsi="Times New Roman" w:cs="Times New Roman"/>
+          <w:sz w:val="26"/>
+          <w:szCs w:val="26"/>
+        </w:rPr>
+      </w:pPr>
+      <w:r>
+        <w:rPr>
+          <w:rFonts w:ascii="Times New Roman" w:hAnsi="Times New Roman" w:cs="Times New Roman"/>
+          <w:sz w:val="26"/>
+          <w:szCs w:val="26"/>
+        </w:rPr>
+        <w:t>It has a center (mean) that represents the average of the objects in the partition.</w:t>
+      </w:r>
+    </w:p>
+    <w:p>
+      <w:pPr>
+        <w:pStyle w:val="ListParagraph"/>
+        <w:numPr>
+          <w:ilvl w:val="0"/>
+          <w:numId w:val="6"/>
+        </w:numPr>
+        <w:rPr>
+          <w:rFonts w:ascii="Times New Roman" w:hAnsi="Times New Roman" w:cs="Times New Roman"/>
+          <w:sz w:val="26"/>
+          <w:szCs w:val="26"/>
+        </w:rPr>
+      </w:pPr>
+      <w:r>
+        <w:rPr>
+          <w:rFonts w:ascii="Times New Roman" w:hAnsi="Times New Roman" w:cs="Times New Roman"/>
+          <w:sz w:val="26"/>
+          <w:szCs w:val="26"/>
+        </w:rPr>
+        <w:t>It minimizes the variance (or distance) between the objects and the center within the partition.</w:t>
+      </w:r>
+    </w:p>
+    <w:p>
+      <w:pPr>
+        <w:pStyle w:val="ListParagraph"/>
+        <w:numPr>
+          <w:ilvl w:val="0"/>
+          <w:numId w:val="6"/>
+        </w:numPr>
+        <w:rPr>
+          <w:rFonts w:ascii="Times New Roman" w:hAnsi="Times New Roman" w:cs="Times New Roman"/>
+          <w:sz w:val="26"/>
+          <w:szCs w:val="26"/>
+        </w:rPr>
+      </w:pPr>
+      <w:r>
+        <w:rPr>
+          <w:rFonts w:ascii="Times New Roman" w:hAnsi="Times New Roman" w:cs="Times New Roman"/>
+          <w:sz w:val="26"/>
+          <w:szCs w:val="26"/>
+        </w:rPr>
+        <w:t>It maximizes the variance (or distance) between the objects and the centers of other partitions.</w:t>
+      </w:r>
+    </w:p>
+    <w:p>
+      <w:pPr>
+        <w:pStyle w:val="ListParagraph"/>
+        <w:rPr>
+          <w:rFonts w:ascii="Times New Roman" w:hAnsi="Times New Roman" w:cs="Times New Roman"/>
+          <w:sz w:val="26"/>
+          <w:szCs w:val="26"/>
+        </w:rPr>
+      </w:pPr>
+    </w:p>
+    <w:p>
+      <w:pPr>
+        <w:pStyle w:val="ListParagraph"/>
+        <w:rPr>
+          <w:rFonts w:ascii="Times New Roman" w:hAnsi="Times New Roman" w:cs="Times New Roman"/>
+          <w:sz w:val="26"/>
+          <w:szCs w:val="26"/>
+        </w:rPr>
+      </w:pPr>
+      <w:r>
+        <w:rPr>
+          <w:noProof/>
+        </w:rPr>
+        <w:drawing>
+          <wp:inline distT="0" distB="0" distL="0" distR="0">
+            <wp:extent cx="4514850" cy="3114675"/>
+            <wp:effectExtent l="0" t="0" r="0" b="9525"/>
+            <wp:docPr id="2" name="Picture 2" descr="Partitioning Method (K-Mean) in Data Mining - GeeksforGeeks"/>
+            <wp:cNvGraphicFramePr>
+              <a:graphicFrameLocks xmlns:a="http://schemas.openxmlformats.org/drawingml/2006/main" noChangeAspect="1"/>
+            </wp:cNvGraphicFramePr>
+            <a:graphic xmlns:a="http://schemas.openxmlformats.org/drawingml/2006/main">
+              <a:graphicData uri="http://schemas.openxmlformats.org/drawingml/2006/picture">
+                <pic:pic xmlns:pic="http://schemas.openxmlformats.org/drawingml/2006/picture">
+                  <pic:nvPicPr>
+                    <pic:cNvPr id="0" name="Picture 3" descr="Partitioning Method (K-Mean) in Data Mining - GeeksforGeeks"/>
+                    <pic:cNvPicPr>
+                      <a:picLocks noChangeAspect="1" noChangeArrowheads="1"/>
+                    </pic:cNvPicPr>
+                  </pic:nvPicPr>
+                  <pic:blipFill>
+                    <a:blip r:embed="rId16">
+                      <a:extLst>
+                        <a:ext uri="{28A0092B-C50C-407E-A947-70E740481C1C}">
+                          <a14:useLocalDpi xmlns:a14="http://schemas.microsoft.com/office/drawing/2010/main" val="0"/>
+                        </a:ext>
+                      </a:extLst>
+                    </a:blip>
+                    <a:srcRect/>
+                    <a:stretch>
+                      <a:fillRect/>
+                    </a:stretch>
+                  </pic:blipFill>
+                  <pic:spPr bwMode="auto">
+                    <a:xfrm>
+                      <a:off x="0" y="0"/>
+                      <a:ext cx="4514850" cy="3114675"/>
+                    </a:xfrm>
+                    <a:prstGeom prst="rect">
+                      <a:avLst/>
+                    </a:prstGeom>
+                    <a:noFill/>
+                    <a:ln>
+                      <a:noFill/>
+                    </a:ln>
+                  </pic:spPr>
+                </pic:pic>
+              </a:graphicData>
+            </a:graphic>
+          </wp:inline>
+        </w:drawing>
+      </w:r>
+    </w:p>
+    <w:p>
+      <w:pPr>
+        <w:pStyle w:val="ListParagraph"/>
+        <w:rPr>
+          <w:rFonts w:ascii="Times New Roman" w:hAnsi="Times New Roman" w:cs="Times New Roman"/>
+          <w:sz w:val="26"/>
+          <w:szCs w:val="26"/>
+        </w:rPr>
+      </w:pPr>
     </w:p>
     <w:p>
       <w:pPr>
@@ -1108,6 +2997,268 @@
 <file path=word/numbering.xml><?xml version="1.0" encoding="utf-8"?>
 <w:numbering xmlns:wpc="http://schemas.microsoft.com/office/word/2010/wordprocessingCanvas" xmlns:cx="http://schemas.microsoft.com/office/drawing/2014/chartex" xmlns:mc="http://schemas.openxmlformats.org/markup-compatibility/2006" xmlns:o="urn:schemas-microsoft-com:office:office" xmlns:r="http://schemas.openxmlformats.org/officeDocument/2006/relationships" xmlns:m="http://schemas.openxmlformats.org/officeDocument/2006/math" xmlns:v="urn:schemas-microsoft-com:vml" xmlns:wp14="http://schemas.microsoft.com/office/word/2010/wordprocessingDrawing" xmlns:wp="http://schemas.openxmlformats.org/drawingml/2006/wordprocessingDrawing" xmlns:w10="urn:schemas-microsoft-com:office:word" xmlns:w="http://schemas.openxmlformats.org/wordprocessingml/2006/main" xmlns:w14="http://schemas.microsoft.com/office/word/2010/wordml" xmlns:w15="http://schemas.microsoft.com/office/word/2012/wordml" xmlns:w16se="http://schemas.microsoft.com/office/word/2015/wordml/symex" xmlns:wpg="http://schemas.microsoft.com/office/word/2010/wordprocessingGroup" xmlns:wpi="http://schemas.microsoft.com/office/word/2010/wordprocessingInk" xmlns:wne="http://schemas.microsoft.com/office/word/2006/wordml" xmlns:wps="http://schemas.microsoft.com/office/word/2010/wordprocessingShape" mc:Ignorable="w14 w15 w16se wp14">
   <w:abstractNum w:abstractNumId="0" w15:restartNumberingAfterBreak="0">
+    <w:nsid w:val="0833505E"/>
+    <w:multiLevelType w:val="multilevel"/>
+    <w:tmpl w:val="F9C470AE"/>
+    <w:lvl w:ilvl="0">
+      <w:start w:val="1"/>
+      <w:numFmt w:val="bullet"/>
+      <w:lvlText w:val=""/>
+      <w:lvlJc w:val="left"/>
+      <w:pPr>
+        <w:tabs>
+          <w:tab w:val="num" w:pos="1440"/>
+        </w:tabs>
+        <w:ind w:left="1440" w:hanging="360"/>
+      </w:pPr>
+      <w:rPr>
+        <w:rFonts w:ascii="Symbol" w:hAnsi="Symbol" w:hint="default"/>
+        <w:sz w:val="20"/>
+      </w:rPr>
+    </w:lvl>
+    <w:lvl w:ilvl="1" w:tentative="1">
+      <w:start w:val="1"/>
+      <w:numFmt w:val="bullet"/>
+      <w:lvlText w:val="o"/>
+      <w:lvlJc w:val="left"/>
+      <w:pPr>
+        <w:tabs>
+          <w:tab w:val="num" w:pos="2160"/>
+        </w:tabs>
+        <w:ind w:left="2160" w:hanging="360"/>
+      </w:pPr>
+      <w:rPr>
+        <w:rFonts w:ascii="Courier New" w:hAnsi="Courier New" w:hint="default"/>
+        <w:sz w:val="20"/>
+      </w:rPr>
+    </w:lvl>
+    <w:lvl w:ilvl="2" w:tentative="1">
+      <w:start w:val="1"/>
+      <w:numFmt w:val="bullet"/>
+      <w:lvlText w:val=""/>
+      <w:lvlJc w:val="left"/>
+      <w:pPr>
+        <w:tabs>
+          <w:tab w:val="num" w:pos="2880"/>
+        </w:tabs>
+        <w:ind w:left="2880" w:hanging="360"/>
+      </w:pPr>
+      <w:rPr>
+        <w:rFonts w:ascii="Wingdings" w:hAnsi="Wingdings" w:hint="default"/>
+        <w:sz w:val="20"/>
+      </w:rPr>
+    </w:lvl>
+    <w:lvl w:ilvl="3" w:tentative="1">
+      <w:start w:val="1"/>
+      <w:numFmt w:val="bullet"/>
+      <w:lvlText w:val=""/>
+      <w:lvlJc w:val="left"/>
+      <w:pPr>
+        <w:tabs>
+          <w:tab w:val="num" w:pos="3600"/>
+        </w:tabs>
+        <w:ind w:left="3600" w:hanging="360"/>
+      </w:pPr>
+      <w:rPr>
+        <w:rFonts w:ascii="Wingdings" w:hAnsi="Wingdings" w:hint="default"/>
+        <w:sz w:val="20"/>
+      </w:rPr>
+    </w:lvl>
+    <w:lvl w:ilvl="4" w:tentative="1">
+      <w:start w:val="1"/>
+      <w:numFmt w:val="bullet"/>
+      <w:lvlText w:val=""/>
+      <w:lvlJc w:val="left"/>
+      <w:pPr>
+        <w:tabs>
+          <w:tab w:val="num" w:pos="4320"/>
+        </w:tabs>
+        <w:ind w:left="4320" w:hanging="360"/>
+      </w:pPr>
+      <w:rPr>
+        <w:rFonts w:ascii="Wingdings" w:hAnsi="Wingdings" w:hint="default"/>
+        <w:sz w:val="20"/>
+      </w:rPr>
+    </w:lvl>
+    <w:lvl w:ilvl="5" w:tentative="1">
+      <w:start w:val="1"/>
+      <w:numFmt w:val="bullet"/>
+      <w:lvlText w:val=""/>
+      <w:lvlJc w:val="left"/>
+      <w:pPr>
+        <w:tabs>
+          <w:tab w:val="num" w:pos="5040"/>
+        </w:tabs>
+        <w:ind w:left="5040" w:hanging="360"/>
+      </w:pPr>
+      <w:rPr>
+        <w:rFonts w:ascii="Wingdings" w:hAnsi="Wingdings" w:hint="default"/>
+        <w:sz w:val="20"/>
+      </w:rPr>
+    </w:lvl>
+    <w:lvl w:ilvl="6" w:tentative="1">
+      <w:start w:val="1"/>
+      <w:numFmt w:val="bullet"/>
+      <w:lvlText w:val=""/>
+      <w:lvlJc w:val="left"/>
+      <w:pPr>
+        <w:tabs>
+          <w:tab w:val="num" w:pos="5760"/>
+        </w:tabs>
+        <w:ind w:left="5760" w:hanging="360"/>
+      </w:pPr>
+      <w:rPr>
+        <w:rFonts w:ascii="Wingdings" w:hAnsi="Wingdings" w:hint="default"/>
+        <w:sz w:val="20"/>
+      </w:rPr>
+    </w:lvl>
+    <w:lvl w:ilvl="7" w:tentative="1">
+      <w:start w:val="1"/>
+      <w:numFmt w:val="bullet"/>
+      <w:lvlText w:val=""/>
+      <w:lvlJc w:val="left"/>
+      <w:pPr>
+        <w:tabs>
+          <w:tab w:val="num" w:pos="6480"/>
+        </w:tabs>
+        <w:ind w:left="6480" w:hanging="360"/>
+      </w:pPr>
+      <w:rPr>
+        <w:rFonts w:ascii="Wingdings" w:hAnsi="Wingdings" w:hint="default"/>
+        <w:sz w:val="20"/>
+      </w:rPr>
+    </w:lvl>
+    <w:lvl w:ilvl="8" w:tentative="1">
+      <w:start w:val="1"/>
+      <w:numFmt w:val="bullet"/>
+      <w:lvlText w:val=""/>
+      <w:lvlJc w:val="left"/>
+      <w:pPr>
+        <w:tabs>
+          <w:tab w:val="num" w:pos="7200"/>
+        </w:tabs>
+        <w:ind w:left="7200" w:hanging="360"/>
+      </w:pPr>
+      <w:rPr>
+        <w:rFonts w:ascii="Wingdings" w:hAnsi="Wingdings" w:hint="default"/>
+        <w:sz w:val="20"/>
+      </w:rPr>
+    </w:lvl>
+  </w:abstractNum>
+  <w:abstractNum w:abstractNumId="1" w15:restartNumberingAfterBreak="0">
+    <w:nsid w:val="3061234D"/>
+    <w:multiLevelType w:val="multilevel"/>
+    <w:tmpl w:val="DACA139C"/>
+    <w:lvl w:ilvl="0">
+      <w:start w:val="1"/>
+      <w:numFmt w:val="decimal"/>
+      <w:lvlText w:val="%1."/>
+      <w:lvlJc w:val="left"/>
+      <w:pPr>
+        <w:tabs>
+          <w:tab w:val="num" w:pos="1440"/>
+        </w:tabs>
+        <w:ind w:left="1440" w:hanging="360"/>
+      </w:pPr>
+    </w:lvl>
+    <w:lvl w:ilvl="1" w:tentative="1">
+      <w:start w:val="1"/>
+      <w:numFmt w:val="decimal"/>
+      <w:lvlText w:val="%2."/>
+      <w:lvlJc w:val="left"/>
+      <w:pPr>
+        <w:tabs>
+          <w:tab w:val="num" w:pos="2160"/>
+        </w:tabs>
+        <w:ind w:left="2160" w:hanging="360"/>
+      </w:pPr>
+    </w:lvl>
+    <w:lvl w:ilvl="2" w:tentative="1">
+      <w:start w:val="1"/>
+      <w:numFmt w:val="decimal"/>
+      <w:lvlText w:val="%3."/>
+      <w:lvlJc w:val="left"/>
+      <w:pPr>
+        <w:tabs>
+          <w:tab w:val="num" w:pos="2880"/>
+        </w:tabs>
+        <w:ind w:left="2880" w:hanging="360"/>
+      </w:pPr>
+    </w:lvl>
+    <w:lvl w:ilvl="3" w:tentative="1">
+      <w:start w:val="1"/>
+      <w:numFmt w:val="decimal"/>
+      <w:lvlText w:val="%4."/>
+      <w:lvlJc w:val="left"/>
+      <w:pPr>
+        <w:tabs>
+          <w:tab w:val="num" w:pos="3600"/>
+        </w:tabs>
+        <w:ind w:left="3600" w:hanging="360"/>
+      </w:pPr>
+    </w:lvl>
+    <w:lvl w:ilvl="4" w:tentative="1">
+      <w:start w:val="1"/>
+      <w:numFmt w:val="decimal"/>
+      <w:lvlText w:val="%5."/>
+      <w:lvlJc w:val="left"/>
+      <w:pPr>
+        <w:tabs>
+          <w:tab w:val="num" w:pos="4320"/>
+        </w:tabs>
+        <w:ind w:left="4320" w:hanging="360"/>
+      </w:pPr>
+    </w:lvl>
+    <w:lvl w:ilvl="5" w:tentative="1">
+      <w:start w:val="1"/>
+      <w:numFmt w:val="decimal"/>
+      <w:lvlText w:val="%6."/>
+      <w:lvlJc w:val="left"/>
+      <w:pPr>
+        <w:tabs>
+          <w:tab w:val="num" w:pos="5040"/>
+        </w:tabs>
+        <w:ind w:left="5040" w:hanging="360"/>
+      </w:pPr>
+    </w:lvl>
+    <w:lvl w:ilvl="6" w:tentative="1">
+      <w:start w:val="1"/>
+      <w:numFmt w:val="decimal"/>
+      <w:lvlText w:val="%7."/>
+      <w:lvlJc w:val="left"/>
+      <w:pPr>
+        <w:tabs>
+          <w:tab w:val="num" w:pos="5760"/>
+        </w:tabs>
+        <w:ind w:left="5760" w:hanging="360"/>
+      </w:pPr>
+    </w:lvl>
+    <w:lvl w:ilvl="7" w:tentative="1">
+      <w:start w:val="1"/>
+      <w:numFmt w:val="decimal"/>
+      <w:lvlText w:val="%8."/>
+      <w:lvlJc w:val="left"/>
+      <w:pPr>
+        <w:tabs>
+          <w:tab w:val="num" w:pos="6480"/>
+        </w:tabs>
+        <w:ind w:left="6480" w:hanging="360"/>
+      </w:pPr>
+    </w:lvl>
+    <w:lvl w:ilvl="8" w:tentative="1">
+      <w:start w:val="1"/>
+      <w:numFmt w:val="decimal"/>
+      <w:lvlText w:val="%9."/>
+      <w:lvlJc w:val="left"/>
+      <w:pPr>
+        <w:tabs>
+          <w:tab w:val="num" w:pos="7200"/>
+        </w:tabs>
+        <w:ind w:left="7200" w:hanging="360"/>
+      </w:pPr>
+    </w:lvl>
+  </w:abstractNum>
+  <w:abstractNum w:abstractNumId="2" w15:restartNumberingAfterBreak="0">
     <w:nsid w:val="3CAA18A6"/>
     <w:multiLevelType w:val="hybridMultilevel"/>
     <w:tmpl w:val="47329504"/>
@@ -1196,7 +3347,273 @@
       </w:pPr>
     </w:lvl>
   </w:abstractNum>
-  <w:abstractNum w:abstractNumId="1" w15:restartNumberingAfterBreak="0">
+  <w:abstractNum w:abstractNumId="3" w15:restartNumberingAfterBreak="0">
+    <w:nsid w:val="68031516"/>
+    <w:multiLevelType w:val="multilevel"/>
+    <w:tmpl w:val="208E64F0"/>
+    <w:lvl w:ilvl="0">
+      <w:start w:val="1"/>
+      <w:numFmt w:val="bullet"/>
+      <w:lvlText w:val=""/>
+      <w:lvlJc w:val="left"/>
+      <w:pPr>
+        <w:tabs>
+          <w:tab w:val="num" w:pos="1080"/>
+        </w:tabs>
+        <w:ind w:left="1080" w:hanging="360"/>
+      </w:pPr>
+      <w:rPr>
+        <w:rFonts w:ascii="Symbol" w:hAnsi="Symbol" w:hint="default"/>
+        <w:sz w:val="20"/>
+      </w:rPr>
+    </w:lvl>
+    <w:lvl w:ilvl="1" w:tentative="1">
+      <w:start w:val="1"/>
+      <w:numFmt w:val="bullet"/>
+      <w:lvlText w:val="o"/>
+      <w:lvlJc w:val="left"/>
+      <w:pPr>
+        <w:tabs>
+          <w:tab w:val="num" w:pos="1800"/>
+        </w:tabs>
+        <w:ind w:left="1800" w:hanging="360"/>
+      </w:pPr>
+      <w:rPr>
+        <w:rFonts w:ascii="Courier New" w:hAnsi="Courier New" w:hint="default"/>
+        <w:sz w:val="20"/>
+      </w:rPr>
+    </w:lvl>
+    <w:lvl w:ilvl="2" w:tentative="1">
+      <w:start w:val="1"/>
+      <w:numFmt w:val="bullet"/>
+      <w:lvlText w:val=""/>
+      <w:lvlJc w:val="left"/>
+      <w:pPr>
+        <w:tabs>
+          <w:tab w:val="num" w:pos="2520"/>
+        </w:tabs>
+        <w:ind w:left="2520" w:hanging="360"/>
+      </w:pPr>
+      <w:rPr>
+        <w:rFonts w:ascii="Wingdings" w:hAnsi="Wingdings" w:hint="default"/>
+        <w:sz w:val="20"/>
+      </w:rPr>
+    </w:lvl>
+    <w:lvl w:ilvl="3" w:tentative="1">
+      <w:start w:val="1"/>
+      <w:numFmt w:val="bullet"/>
+      <w:lvlText w:val=""/>
+      <w:lvlJc w:val="left"/>
+      <w:pPr>
+        <w:tabs>
+          <w:tab w:val="num" w:pos="3240"/>
+        </w:tabs>
+        <w:ind w:left="3240" w:hanging="360"/>
+      </w:pPr>
+      <w:rPr>
+        <w:rFonts w:ascii="Wingdings" w:hAnsi="Wingdings" w:hint="default"/>
+        <w:sz w:val="20"/>
+      </w:rPr>
+    </w:lvl>
+    <w:lvl w:ilvl="4" w:tentative="1">
+      <w:start w:val="1"/>
+      <w:numFmt w:val="bullet"/>
+      <w:lvlText w:val=""/>
+      <w:lvlJc w:val="left"/>
+      <w:pPr>
+        <w:tabs>
+          <w:tab w:val="num" w:pos="3960"/>
+        </w:tabs>
+        <w:ind w:left="3960" w:hanging="360"/>
+      </w:pPr>
+      <w:rPr>
+        <w:rFonts w:ascii="Wingdings" w:hAnsi="Wingdings" w:hint="default"/>
+        <w:sz w:val="20"/>
+      </w:rPr>
+    </w:lvl>
+    <w:lvl w:ilvl="5" w:tentative="1">
+      <w:start w:val="1"/>
+      <w:numFmt w:val="bullet"/>
+      <w:lvlText w:val=""/>
+      <w:lvlJc w:val="left"/>
+      <w:pPr>
+        <w:tabs>
+          <w:tab w:val="num" w:pos="4680"/>
+        </w:tabs>
+        <w:ind w:left="4680" w:hanging="360"/>
+      </w:pPr>
+      <w:rPr>
+        <w:rFonts w:ascii="Wingdings" w:hAnsi="Wingdings" w:hint="default"/>
+        <w:sz w:val="20"/>
+      </w:rPr>
+    </w:lvl>
+    <w:lvl w:ilvl="6" w:tentative="1">
+      <w:start w:val="1"/>
+      <w:numFmt w:val="bullet"/>
+      <w:lvlText w:val=""/>
+      <w:lvlJc w:val="left"/>
+      <w:pPr>
+        <w:tabs>
+          <w:tab w:val="num" w:pos="5400"/>
+        </w:tabs>
+        <w:ind w:left="5400" w:hanging="360"/>
+      </w:pPr>
+      <w:rPr>
+        <w:rFonts w:ascii="Wingdings" w:hAnsi="Wingdings" w:hint="default"/>
+        <w:sz w:val="20"/>
+      </w:rPr>
+    </w:lvl>
+    <w:lvl w:ilvl="7" w:tentative="1">
+      <w:start w:val="1"/>
+      <w:numFmt w:val="bullet"/>
+      <w:lvlText w:val=""/>
+      <w:lvlJc w:val="left"/>
+      <w:pPr>
+        <w:tabs>
+          <w:tab w:val="num" w:pos="6120"/>
+        </w:tabs>
+        <w:ind w:left="6120" w:hanging="360"/>
+      </w:pPr>
+      <w:rPr>
+        <w:rFonts w:ascii="Wingdings" w:hAnsi="Wingdings" w:hint="default"/>
+        <w:sz w:val="20"/>
+      </w:rPr>
+    </w:lvl>
+    <w:lvl w:ilvl="8" w:tentative="1">
+      <w:start w:val="1"/>
+      <w:numFmt w:val="bullet"/>
+      <w:lvlText w:val=""/>
+      <w:lvlJc w:val="left"/>
+      <w:pPr>
+        <w:tabs>
+          <w:tab w:val="num" w:pos="6840"/>
+        </w:tabs>
+        <w:ind w:left="6840" w:hanging="360"/>
+      </w:pPr>
+      <w:rPr>
+        <w:rFonts w:ascii="Wingdings" w:hAnsi="Wingdings" w:hint="default"/>
+        <w:sz w:val="20"/>
+      </w:rPr>
+    </w:lvl>
+  </w:abstractNum>
+  <w:abstractNum w:abstractNumId="4" w15:restartNumberingAfterBreak="0">
+    <w:nsid w:val="75470501"/>
+    <w:multiLevelType w:val="multilevel"/>
+    <w:tmpl w:val="5A20E6E6"/>
+    <w:lvl w:ilvl="0">
+      <w:start w:val="1"/>
+      <w:numFmt w:val="decimal"/>
+      <w:lvlText w:val="%1."/>
+      <w:lvlJc w:val="left"/>
+      <w:pPr>
+        <w:tabs>
+          <w:tab w:val="num" w:pos="720"/>
+        </w:tabs>
+        <w:ind w:left="720" w:hanging="360"/>
+      </w:pPr>
+    </w:lvl>
+    <w:lvl w:ilvl="1">
+      <w:start w:val="1"/>
+      <w:numFmt w:val="bullet"/>
+      <w:lvlText w:val=""/>
+      <w:lvlJc w:val="left"/>
+      <w:pPr>
+        <w:tabs>
+          <w:tab w:val="num" w:pos="1440"/>
+        </w:tabs>
+        <w:ind w:left="1440" w:hanging="360"/>
+      </w:pPr>
+      <w:rPr>
+        <w:rFonts w:ascii="Symbol" w:hAnsi="Symbol" w:hint="default"/>
+        <w:sz w:val="20"/>
+      </w:rPr>
+    </w:lvl>
+    <w:lvl w:ilvl="2" w:tentative="1">
+      <w:start w:val="1"/>
+      <w:numFmt w:val="decimal"/>
+      <w:lvlText w:val="%3."/>
+      <w:lvlJc w:val="left"/>
+      <w:pPr>
+        <w:tabs>
+          <w:tab w:val="num" w:pos="2160"/>
+        </w:tabs>
+        <w:ind w:left="2160" w:hanging="360"/>
+      </w:pPr>
+    </w:lvl>
+    <w:lvl w:ilvl="3" w:tentative="1">
+      <w:start w:val="1"/>
+      <w:numFmt w:val="decimal"/>
+      <w:lvlText w:val="%4."/>
+      <w:lvlJc w:val="left"/>
+      <w:pPr>
+        <w:tabs>
+          <w:tab w:val="num" w:pos="2880"/>
+        </w:tabs>
+        <w:ind w:left="2880" w:hanging="360"/>
+      </w:pPr>
+    </w:lvl>
+    <w:lvl w:ilvl="4" w:tentative="1">
+      <w:start w:val="1"/>
+      <w:numFmt w:val="decimal"/>
+      <w:lvlText w:val="%5."/>
+      <w:lvlJc w:val="left"/>
+      <w:pPr>
+        <w:tabs>
+          <w:tab w:val="num" w:pos="3600"/>
+        </w:tabs>
+        <w:ind w:left="3600" w:hanging="360"/>
+      </w:pPr>
+    </w:lvl>
+    <w:lvl w:ilvl="5" w:tentative="1">
+      <w:start w:val="1"/>
+      <w:numFmt w:val="decimal"/>
+      <w:lvlText w:val="%6."/>
+      <w:lvlJc w:val="left"/>
+      <w:pPr>
+        <w:tabs>
+          <w:tab w:val="num" w:pos="4320"/>
+        </w:tabs>
+        <w:ind w:left="4320" w:hanging="360"/>
+      </w:pPr>
+    </w:lvl>
+    <w:lvl w:ilvl="6" w:tentative="1">
+      <w:start w:val="1"/>
+      <w:numFmt w:val="decimal"/>
+      <w:lvlText w:val="%7."/>
+      <w:lvlJc w:val="left"/>
+      <w:pPr>
+        <w:tabs>
+          <w:tab w:val="num" w:pos="5040"/>
+        </w:tabs>
+        <w:ind w:left="5040" w:hanging="360"/>
+      </w:pPr>
+    </w:lvl>
+    <w:lvl w:ilvl="7" w:tentative="1">
+      <w:start w:val="1"/>
+      <w:numFmt w:val="decimal"/>
+      <w:lvlText w:val="%8."/>
+      <w:lvlJc w:val="left"/>
+      <w:pPr>
+        <w:tabs>
+          <w:tab w:val="num" w:pos="5760"/>
+        </w:tabs>
+        <w:ind w:left="5760" w:hanging="360"/>
+      </w:pPr>
+    </w:lvl>
+    <w:lvl w:ilvl="8" w:tentative="1">
+      <w:start w:val="1"/>
+      <w:numFmt w:val="decimal"/>
+      <w:lvlText w:val="%9."/>
+      <w:lvlJc w:val="left"/>
+      <w:pPr>
+        <w:tabs>
+          <w:tab w:val="num" w:pos="6480"/>
+        </w:tabs>
+        <w:ind w:left="6480" w:hanging="360"/>
+      </w:pPr>
+    </w:lvl>
+  </w:abstractNum>
+  <w:abstractNum w:abstractNumId="5" w15:restartNumberingAfterBreak="0">
     <w:nsid w:val="7EEE4E39"/>
     <w:multiLevelType w:val="hybridMultilevel"/>
     <w:tmpl w:val="47329504"/>
@@ -1286,10 +3703,22 @@
     </w:lvl>
   </w:abstractNum>
   <w:num w:numId="1">
+    <w:abstractNumId w:val="2"/>
+  </w:num>
+  <w:num w:numId="2">
+    <w:abstractNumId w:val="5"/>
+  </w:num>
+  <w:num w:numId="3">
     <w:abstractNumId w:val="0"/>
   </w:num>
-  <w:num w:numId="2">
+  <w:num w:numId="4">
+    <w:abstractNumId w:val="4"/>
+  </w:num>
+  <w:num w:numId="5">
     <w:abstractNumId w:val="1"/>
+  </w:num>
+  <w:num w:numId="6">
+    <w:abstractNumId w:val="3"/>
   </w:num>
 </w:numbering>
 </file>
@@ -1692,7 +4121,6 @@
   <w:style w:type="character" w:default="1" w:styleId="DefaultParagraphFont">
     <w:name w:val="Default Paragraph Font"/>
     <w:uiPriority w:val="1"/>
-    <w:semiHidden/>
     <w:unhideWhenUsed/>
   </w:style>
   <w:style w:type="table" w:default="1" w:styleId="TableNormal">
@@ -1726,6 +4154,17 @@
       <w:ind w:left="720"/>
       <w:contextualSpacing/>
     </w:pPr>
+  </w:style>
+  <w:style w:type="character" w:styleId="Hyperlink">
+    <w:name w:val="Hyperlink"/>
+    <w:basedOn w:val="DefaultParagraphFont"/>
+    <w:uiPriority w:val="99"/>
+    <w:unhideWhenUsed/>
+    <w:rsid w:val="00C53413"/>
+    <w:rPr>
+      <w:color w:val="0563C1" w:themeColor="hyperlink"/>
+      <w:u w:val="single"/>
+    </w:rPr>
   </w:style>
 </w:styles>
 </file>

</xml_diff>